<commit_message>
revise: edits to report and presentation
</commit_message>
<xml_diff>
--- a/docs/FinalSeminarReport.docx
+++ b/docs/FinalSeminarReport.docx
@@ -255,27 +255,7 @@
           <w:sz w:val="28"/>
           <w:szCs w:val="28"/>
         </w:rPr>
-        <w:t xml:space="preserve">Members: Andrew Nguyen, Bryce George, Colton </w:t>
-      </w:r>
-      <w:proofErr w:type="spellStart"/>
-      <w:r>
-        <w:rPr>
-          <w:rFonts w:ascii="Times New Roman" w:hAnsi="Times New Roman" w:cs="Times New Roman"/>
-          <w:b/>
-          <w:sz w:val="28"/>
-          <w:szCs w:val="28"/>
-        </w:rPr>
-        <w:t>Homuth</w:t>
-      </w:r>
-      <w:proofErr w:type="spellEnd"/>
-      <w:r>
-        <w:rPr>
-          <w:rFonts w:ascii="Times New Roman" w:hAnsi="Times New Roman" w:cs="Times New Roman"/>
-          <w:b/>
-          <w:sz w:val="28"/>
-          <w:szCs w:val="28"/>
-        </w:rPr>
-        <w:t>, William Ross</w:t>
+        <w:t>Members: Andrew Nguyen, Bryce George, Colton Homuth, William Ross</w:t>
       </w:r>
     </w:p>
     <w:p>
@@ -2647,16 +2627,115 @@
     </w:p>
     <w:p>
       <w:pPr>
-        <w:spacing w:after="120"/>
-        <w:rPr>
-          <w:rFonts w:ascii="Times New Roman" w:hAnsi="Times New Roman" w:cs="Times New Roman"/>
-        </w:rPr>
-      </w:pPr>
-      <w:r>
-        <w:rPr>
-          <w:rFonts w:ascii="Times New Roman" w:hAnsi="Times New Roman" w:cs="Times New Roman"/>
-        </w:rPr>
-        <w:t>&lt;Paste here&gt;</w:t>
+        <w:rPr>
+          <w:rFonts w:ascii="Times New Roman" w:eastAsia="Times New Roman" w:hAnsi="Times New Roman" w:cs="Times New Roman"/>
+          <w:lang w:eastAsia="en-US"/>
+        </w:rPr>
+      </w:pPr>
+      <w:bookmarkStart w:id="1" w:name="_Toc511225726"/>
+      <w:r>
+        <w:rPr>
+          <w:rFonts w:ascii="Times New Roman" w:hAnsi="Times New Roman" w:cs="Times New Roman"/>
+        </w:rPr>
+        <w:t>According to the American Psychiatric Association, “</w:t>
+      </w:r>
+      <w:r>
+        <w:rPr>
+          <w:rFonts w:ascii="Times New Roman" w:hAnsi="Times New Roman" w:cs="Times New Roman"/>
+        </w:rPr>
+        <w:t xml:space="preserve">Autism </w:t>
+      </w:r>
+      <w:r>
+        <w:rPr>
+          <w:rFonts w:ascii="Times New Roman" w:hAnsi="Times New Roman" w:cs="Times New Roman"/>
+        </w:rPr>
+        <w:t>s</w:t>
+      </w:r>
+      <w:r>
+        <w:rPr>
+          <w:rFonts w:ascii="Times New Roman" w:hAnsi="Times New Roman" w:cs="Times New Roman"/>
+        </w:rPr>
+        <w:t>pectrum disorder (ASD) is a complex developmental condition that involves persistent challenges in social interaction, speech and nonverbal communication, and restricted/repetitive behaviors. The effects of ASD and the severity of symptoms are different in each person</w:t>
+      </w:r>
+      <w:r>
+        <w:rPr>
+          <w:rFonts w:ascii="Times New Roman" w:hAnsi="Times New Roman" w:cs="Times New Roman"/>
+        </w:rPr>
+        <w:t xml:space="preserve">” </w:t>
+      </w:r>
+      <w:r>
+        <w:rPr>
+          <w:rFonts w:ascii="Times New Roman" w:hAnsi="Times New Roman" w:cs="Times New Roman"/>
+        </w:rPr>
+        <w:t>(Copeland, 2018)</w:t>
+      </w:r>
+      <w:r>
+        <w:rPr>
+          <w:rFonts w:ascii="Times New Roman" w:hAnsi="Times New Roman" w:cs="Times New Roman"/>
+        </w:rPr>
+        <w:t xml:space="preserve">. </w:t>
+      </w:r>
+      <w:r>
+        <w:rPr>
+          <w:rFonts w:ascii="Times New Roman" w:hAnsi="Times New Roman" w:cs="Times New Roman"/>
+        </w:rPr>
+        <w:t>ASD</w:t>
+      </w:r>
+      <w:r>
+        <w:rPr>
+          <w:rFonts w:ascii="Times New Roman" w:hAnsi="Times New Roman" w:cs="Times New Roman"/>
+        </w:rPr>
+        <w:t xml:space="preserve"> is a </w:t>
+      </w:r>
+      <w:r>
+        <w:rPr>
+          <w:rFonts w:ascii="Times New Roman" w:hAnsi="Times New Roman" w:cs="Times New Roman"/>
+        </w:rPr>
+        <w:t xml:space="preserve">relatively </w:t>
+      </w:r>
+      <w:r>
+        <w:rPr>
+          <w:rFonts w:ascii="Times New Roman" w:hAnsi="Times New Roman" w:cs="Times New Roman"/>
+        </w:rPr>
+        <w:t>common condition in humans that can negatively affect social behavior</w:t>
+      </w:r>
+      <w:r>
+        <w:rPr>
+          <w:rFonts w:ascii="Times New Roman" w:hAnsi="Times New Roman" w:cs="Times New Roman"/>
+        </w:rPr>
+        <w:t xml:space="preserve"> and development</w:t>
+      </w:r>
+      <w:r>
+        <w:rPr>
+          <w:rFonts w:ascii="Times New Roman" w:hAnsi="Times New Roman" w:cs="Times New Roman"/>
+        </w:rPr>
+        <w:t>. Children, especially those with ASD may have trouble developing the social skills necessary to find success is our social world. Thus, one proposed solution is the use of “social robotics</w:t>
+      </w:r>
+      <w:proofErr w:type="gramStart"/>
+      <w:r>
+        <w:rPr>
+          <w:rFonts w:ascii="Times New Roman" w:hAnsi="Times New Roman" w:cs="Times New Roman"/>
+        </w:rPr>
+        <w:t>”</w:t>
+      </w:r>
+      <w:proofErr w:type="gramEnd"/>
+      <w:r>
+        <w:rPr>
+          <w:rFonts w:ascii="Times New Roman" w:hAnsi="Times New Roman" w:cs="Times New Roman"/>
+        </w:rPr>
+        <w:t xml:space="preserve"> or robots aimed towards the development of social skills in humans. Our sponsor’s </w:t>
+      </w:r>
+      <w:r>
+        <w:rPr>
+          <w:rFonts w:ascii="Times New Roman" w:hAnsi="Times New Roman" w:cs="Times New Roman"/>
+        </w:rPr>
+        <w:t xml:space="preserve">academic research </w:t>
+      </w:r>
+      <w:r>
+        <w:rPr>
+          <w:rFonts w:ascii="Times New Roman" w:hAnsi="Times New Roman" w:cs="Times New Roman"/>
+        </w:rPr>
+        <w:t>focus is on children with ASD.</w:t>
       </w:r>
     </w:p>
     <w:p>
@@ -2666,7 +2745,6 @@
           <w:rFonts w:ascii="Times New Roman" w:hAnsi="Times New Roman" w:cs="Times New Roman"/>
         </w:rPr>
       </w:pPr>
-      <w:bookmarkStart w:id="1" w:name="_Toc511225726"/>
       <w:r>
         <w:t xml:space="preserve">Problem </w:t>
       </w:r>
@@ -2946,24 +3024,240 @@
     </w:p>
     <w:p>
       <w:pPr>
+        <w:pStyle w:val="ListParagraph"/>
+        <w:numPr>
+          <w:ilvl w:val="0"/>
+          <w:numId w:val="18"/>
+        </w:numPr>
         <w:spacing w:after="120"/>
         <w:rPr>
           <w:rFonts w:ascii="Times New Roman" w:hAnsi="Times New Roman" w:cs="Times New Roman"/>
         </w:rPr>
       </w:pPr>
-      <w:r>
-        <w:rPr>
-          <w:rFonts w:ascii="Times New Roman" w:hAnsi="Times New Roman" w:cs="Times New Roman"/>
-        </w:rPr>
-        <w:t>&lt;Paste here&gt;</w:t>
+      <w:bookmarkStart w:id="2" w:name="_Toc511225727"/>
+      <w:r>
+        <w:rPr>
+          <w:rFonts w:ascii="Times New Roman" w:hAnsi="Times New Roman" w:cs="Times New Roman"/>
+        </w:rPr>
+        <w:t>Solution should e</w:t>
+      </w:r>
+      <w:r>
+        <w:rPr>
+          <w:rFonts w:ascii="Times New Roman" w:hAnsi="Times New Roman" w:cs="Times New Roman"/>
+        </w:rPr>
+        <w:t xml:space="preserve">xtend the </w:t>
+      </w:r>
+      <w:proofErr w:type="spellStart"/>
+      <w:r>
+        <w:rPr>
+          <w:rFonts w:ascii="Times New Roman" w:hAnsi="Times New Roman" w:cs="Times New Roman"/>
+        </w:rPr>
+        <w:t>NAO</w:t>
+      </w:r>
+      <w:r>
+        <w:rPr>
+          <w:rFonts w:ascii="Times New Roman" w:hAnsi="Times New Roman" w:cs="Times New Roman"/>
+        </w:rPr>
+        <w:t>qi</w:t>
+      </w:r>
+      <w:proofErr w:type="spellEnd"/>
+      <w:r>
+        <w:rPr>
+          <w:rFonts w:ascii="Times New Roman" w:hAnsi="Times New Roman" w:cs="Times New Roman"/>
+        </w:rPr>
+        <w:t xml:space="preserve"> Framework</w:t>
+      </w:r>
+      <w:r>
+        <w:rPr>
+          <w:rFonts w:ascii="Times New Roman" w:hAnsi="Times New Roman" w:cs="Times New Roman"/>
+        </w:rPr>
+        <w:t xml:space="preserve"> SDK</w:t>
+      </w:r>
+      <w:r>
+        <w:rPr>
+          <w:rFonts w:ascii="Times New Roman" w:hAnsi="Times New Roman" w:cs="Times New Roman"/>
+        </w:rPr>
+        <w:t xml:space="preserve">. </w:t>
+      </w:r>
+    </w:p>
+    <w:p>
+      <w:pPr>
+        <w:pStyle w:val="ListParagraph"/>
+        <w:numPr>
+          <w:ilvl w:val="0"/>
+          <w:numId w:val="18"/>
+        </w:numPr>
+        <w:spacing w:after="120"/>
+        <w:rPr>
+          <w:rFonts w:ascii="Times New Roman" w:hAnsi="Times New Roman" w:cs="Times New Roman"/>
+        </w:rPr>
+      </w:pPr>
+      <w:r>
+        <w:rPr>
+          <w:rFonts w:ascii="Times New Roman" w:hAnsi="Times New Roman" w:cs="Times New Roman"/>
+        </w:rPr>
+        <w:t>Solution should e</w:t>
+      </w:r>
+      <w:r>
+        <w:rPr>
+          <w:rFonts w:ascii="Times New Roman" w:hAnsi="Times New Roman" w:cs="Times New Roman"/>
+        </w:rPr>
+        <w:t>nable t</w:t>
+      </w:r>
+      <w:r>
+        <w:rPr>
+          <w:rFonts w:ascii="Times New Roman" w:hAnsi="Times New Roman" w:cs="Times New Roman"/>
+        </w:rPr>
+        <w:t>he</w:t>
+      </w:r>
+      <w:r>
+        <w:rPr>
+          <w:rFonts w:ascii="Times New Roman" w:hAnsi="Times New Roman" w:cs="Times New Roman"/>
+        </w:rPr>
+        <w:t xml:space="preserve"> NAO to initiate a</w:t>
+      </w:r>
+      <w:r>
+        <w:rPr>
+          <w:rFonts w:ascii="Times New Roman" w:hAnsi="Times New Roman" w:cs="Times New Roman"/>
+        </w:rPr>
+        <w:t>n interactive</w:t>
+      </w:r>
+      <w:r>
+        <w:rPr>
+          <w:rFonts w:ascii="Times New Roman" w:hAnsi="Times New Roman" w:cs="Times New Roman"/>
+        </w:rPr>
+        <w:t xml:space="preserve"> drawing module with social feedback</w:t>
+      </w:r>
+      <w:r>
+        <w:rPr>
+          <w:rFonts w:ascii="Times New Roman" w:hAnsi="Times New Roman" w:cs="Times New Roman"/>
+        </w:rPr>
+        <w:t xml:space="preserve">. </w:t>
+      </w:r>
+    </w:p>
+    <w:p>
+      <w:pPr>
+        <w:pStyle w:val="ListParagraph"/>
+        <w:numPr>
+          <w:ilvl w:val="0"/>
+          <w:numId w:val="18"/>
+        </w:numPr>
+        <w:spacing w:after="120"/>
+        <w:rPr>
+          <w:rFonts w:ascii="Times New Roman" w:hAnsi="Times New Roman" w:cs="Times New Roman"/>
+        </w:rPr>
+      </w:pPr>
+      <w:r>
+        <w:rPr>
+          <w:rFonts w:ascii="Times New Roman" w:hAnsi="Times New Roman" w:cs="Times New Roman"/>
+        </w:rPr>
+        <w:t xml:space="preserve">The </w:t>
+      </w:r>
+      <w:r>
+        <w:rPr>
+          <w:rFonts w:ascii="Times New Roman" w:hAnsi="Times New Roman" w:cs="Times New Roman"/>
+        </w:rPr>
+        <w:t xml:space="preserve">NAO must be able to draw simple shapes (circle, triangle, square, and rectangle) using a </w:t>
+      </w:r>
+      <w:r>
+        <w:rPr>
+          <w:rFonts w:ascii="Times New Roman" w:hAnsi="Times New Roman" w:cs="Times New Roman"/>
+        </w:rPr>
+        <w:t>drawing implement</w:t>
+      </w:r>
+      <w:r>
+        <w:rPr>
+          <w:rFonts w:ascii="Times New Roman" w:hAnsi="Times New Roman" w:cs="Times New Roman"/>
+        </w:rPr>
+        <w:t xml:space="preserve"> on a </w:t>
+      </w:r>
+      <w:r>
+        <w:rPr>
+          <w:rFonts w:ascii="Times New Roman" w:hAnsi="Times New Roman" w:cs="Times New Roman"/>
+        </w:rPr>
+        <w:t>writing surface</w:t>
+      </w:r>
+      <w:r>
+        <w:rPr>
+          <w:rFonts w:ascii="Times New Roman" w:hAnsi="Times New Roman" w:cs="Times New Roman"/>
+        </w:rPr>
+        <w:t>.</w:t>
+      </w:r>
+    </w:p>
+    <w:p>
+      <w:pPr>
+        <w:pStyle w:val="ListParagraph"/>
+        <w:numPr>
+          <w:ilvl w:val="0"/>
+          <w:numId w:val="18"/>
+        </w:numPr>
+        <w:spacing w:after="120"/>
+        <w:rPr>
+          <w:rFonts w:ascii="Times New Roman" w:hAnsi="Times New Roman" w:cs="Times New Roman"/>
+        </w:rPr>
+      </w:pPr>
+      <w:r>
+        <w:rPr>
+          <w:rFonts w:ascii="Times New Roman" w:hAnsi="Times New Roman" w:cs="Times New Roman"/>
+        </w:rPr>
+        <w:t xml:space="preserve">The </w:t>
+      </w:r>
+      <w:r>
+        <w:rPr>
+          <w:rFonts w:ascii="Times New Roman" w:hAnsi="Times New Roman" w:cs="Times New Roman"/>
+        </w:rPr>
+        <w:t>NAO should verbally interact with the user before, during, and after the drawing sequence.</w:t>
+      </w:r>
+    </w:p>
+    <w:p>
+      <w:pPr>
+        <w:pStyle w:val="ListParagraph"/>
+        <w:numPr>
+          <w:ilvl w:val="0"/>
+          <w:numId w:val="18"/>
+        </w:numPr>
+        <w:spacing w:after="120"/>
+        <w:rPr>
+          <w:rFonts w:ascii="Times New Roman" w:hAnsi="Times New Roman" w:cs="Times New Roman"/>
+        </w:rPr>
+      </w:pPr>
+      <w:r>
+        <w:rPr>
+          <w:rFonts w:ascii="Times New Roman" w:hAnsi="Times New Roman" w:cs="Times New Roman"/>
+        </w:rPr>
+        <w:t>The solution should include the i</w:t>
+      </w:r>
+      <w:r>
+        <w:rPr>
+          <w:rFonts w:ascii="Times New Roman" w:hAnsi="Times New Roman" w:cs="Times New Roman"/>
+        </w:rPr>
+        <w:t>ntegra</w:t>
+      </w:r>
+      <w:r>
+        <w:rPr>
+          <w:rFonts w:ascii="Times New Roman" w:hAnsi="Times New Roman" w:cs="Times New Roman"/>
+        </w:rPr>
+        <w:t>tion of an</w:t>
+      </w:r>
+      <w:r>
+        <w:rPr>
+          <w:rFonts w:ascii="Times New Roman" w:hAnsi="Times New Roman" w:cs="Times New Roman"/>
+        </w:rPr>
+        <w:t xml:space="preserve"> external GPU to the NAO for faster on device processing</w:t>
+      </w:r>
+      <w:r>
+        <w:rPr>
+          <w:rFonts w:ascii="Times New Roman" w:hAnsi="Times New Roman" w:cs="Times New Roman"/>
+        </w:rPr>
+        <w:t xml:space="preserve"> using trained machine learning models. </w:t>
       </w:r>
     </w:p>
     <w:p>
       <w:pPr>
         <w:pStyle w:val="Heading1"/>
       </w:pPr>
-      <w:bookmarkStart w:id="2" w:name="_Toc511225727"/>
-      <w:r>
+      <w:r>
+        <w:lastRenderedPageBreak/>
         <w:t xml:space="preserve">Standards Discussion </w:t>
       </w:r>
       <w:bookmarkEnd w:id="2"/>
@@ -3075,7 +3369,6 @@
           <w:i/>
           <w:iCs/>
         </w:rPr>
-        <w:lastRenderedPageBreak/>
         <w:t>Your literature search should come upon many possible standards which must be adhered to (or which will not be adhered to—you may adhere to USB 2.1 not 3.1 for instance, you should explain why).  The customer should agree in all cases.  You must discuss each standard in detail, but do not discuss standards which you do not know yet will apply—for instance, if you expect to use an ADC chip, but have not chosen the specific chip yet, you should include a place for the chip standards to be discussed in the final report, but all details should be “TBD” at this point—you could write:</w:t>
       </w:r>
     </w:p>
@@ -3170,9 +3463,8 @@
         <w:spacing w:before="0" w:beforeAutospacing="0" w:after="0" w:afterAutospacing="0"/>
         <w:textAlignment w:val="baseline"/>
         <w:rPr>
-          <w:rFonts w:ascii="Segoe UI" w:hAnsi="Segoe UI" w:cs="Segoe UI"/>
-          <w:sz w:val="18"/>
-          <w:szCs w:val="18"/>
+          <w:rStyle w:val="eop"/>
+          <w:rFonts w:ascii="Cambria" w:hAnsi="Cambria" w:cs="Segoe UI"/>
         </w:rPr>
       </w:pPr>
       <w:r>
@@ -3201,6 +3493,44 @@
     </w:p>
     <w:p>
       <w:pPr>
+        <w:pStyle w:val="paragraph"/>
+        <w:spacing w:before="0" w:beforeAutospacing="0" w:after="0" w:afterAutospacing="0"/>
+        <w:textAlignment w:val="baseline"/>
+        <w:rPr>
+          <w:rStyle w:val="eop"/>
+          <w:rFonts w:ascii="Cambria" w:hAnsi="Cambria" w:cs="Segoe UI"/>
+        </w:rPr>
+      </w:pPr>
+    </w:p>
+    <w:p>
+      <w:pPr>
+        <w:spacing w:after="0"/>
+        <w:rPr>
+          <w:rFonts w:ascii="Times New Roman" w:eastAsia="Times New Roman" w:hAnsi="Times New Roman" w:cs="Times New Roman"/>
+          <w:lang w:eastAsia="en-US"/>
+        </w:rPr>
+      </w:pPr>
+      <w:r>
+        <w:rPr>
+          <w:rFonts w:ascii="Cambria" w:eastAsia="Times New Roman" w:hAnsi="Cambria" w:cs="Times New Roman"/>
+          <w:b/>
+          <w:bCs/>
+          <w:shd w:val="clear" w:color="auto" w:fill="FFFFFF"/>
+          <w:lang w:eastAsia="en-US"/>
+        </w:rPr>
+        <w:t>Safety Standards:  </w:t>
+      </w:r>
+      <w:r>
+        <w:rPr>
+          <w:rFonts w:ascii="Cambria" w:eastAsia="Times New Roman" w:hAnsi="Cambria" w:cs="Times New Roman"/>
+          <w:shd w:val="clear" w:color="auto" w:fill="FFFFFF"/>
+          <w:lang w:eastAsia="en-US"/>
+        </w:rPr>
+        <w:t>IEC 60601 international standards for the basic safety and essential performance of medical electrical equipment. Provide safe interactions between the NAO robot and the user. </w:t>
+      </w:r>
+    </w:p>
+    <w:p>
+      <w:pPr>
         <w:pStyle w:val="Heading1"/>
       </w:pPr>
       <w:r>
@@ -3211,13 +3541,8 @@
         <w:t>[written by</w:t>
       </w:r>
       <w:r>
-        <w:t xml:space="preserve"> Colton </w:t>
-      </w:r>
-      <w:proofErr w:type="spellStart"/>
-      <w:r>
-        <w:t>Homuth</w:t>
-      </w:r>
-      <w:proofErr w:type="spellEnd"/>
+        <w:t xml:space="preserve"> Colton Homuth</w:t>
+      </w:r>
       <w:r>
         <w:t>]</w:t>
       </w:r>
@@ -3299,6 +3624,7 @@
       </w:pPr>
       <w:bookmarkStart w:id="4" w:name="_Toc511225729"/>
       <w:r>
+        <w:lastRenderedPageBreak/>
         <w:t>Economic</w:t>
       </w:r>
       <w:bookmarkEnd w:id="4"/>
@@ -3308,40 +3634,86 @@
     </w:p>
     <w:p>
       <w:pPr>
-        <w:widowControl w:val="0"/>
-        <w:tabs>
-          <w:tab w:val="left" w:pos="220"/>
-          <w:tab w:val="left" w:pos="720"/>
-        </w:tabs>
-        <w:autoSpaceDE w:val="0"/>
-        <w:autoSpaceDN w:val="0"/>
-        <w:adjustRightInd w:val="0"/>
-        <w:spacing w:after="240" w:line="360" w:lineRule="atLeast"/>
-        <w:rPr>
-          <w:rFonts w:ascii="Times" w:hAnsi="Times" w:cs="Times"/>
+        <w:spacing w:after="0"/>
+        <w:rPr>
+          <w:rFonts w:ascii="Times New Roman" w:eastAsia="Times New Roman" w:hAnsi="Times New Roman" w:cs="Times New Roman"/>
+          <w:lang w:eastAsia="en-US"/>
+        </w:rPr>
+      </w:pPr>
+      <w:bookmarkStart w:id="5" w:name="_Toc511225730"/>
+      <w:r>
+        <w:rPr>
+          <w:rFonts w:ascii="Times" w:eastAsia="Times New Roman" w:hAnsi="Times" w:cs="Times New Roman"/>
           <w:color w:val="000000"/>
-        </w:rPr>
-      </w:pPr>
-      <w:r>
-        <w:rPr>
-          <w:rFonts w:ascii="Times" w:hAnsi="Times" w:cs="Times"/>
+          <w:shd w:val="clear" w:color="auto" w:fill="FFFFFF"/>
+          <w:lang w:eastAsia="en-US"/>
+        </w:rPr>
+        <w:t xml:space="preserve">The largest constraint in this case would be the budget. We need to acquire a depth sensor which </w:t>
+      </w:r>
+      <w:r>
+        <w:rPr>
+          <w:rFonts w:ascii="Times" w:eastAsia="Times New Roman" w:hAnsi="Times" w:cs="Times New Roman"/>
           <w:color w:val="000000"/>
-        </w:rPr>
-        <w:t>For this project</w:t>
-      </w:r>
-      <w:r>
-        <w:rPr>
-          <w:rFonts w:ascii="Times" w:hAnsi="Times" w:cs="Times"/>
+          <w:shd w:val="clear" w:color="auto" w:fill="FFFFFF"/>
+          <w:lang w:eastAsia="en-US"/>
+        </w:rPr>
+        <w:t>might</w:t>
+      </w:r>
+      <w:r>
+        <w:rPr>
+          <w:rFonts w:ascii="Times" w:eastAsia="Times New Roman" w:hAnsi="Times" w:cs="Times New Roman"/>
           <w:color w:val="000000"/>
-        </w:rPr>
-        <w:t>…</w:t>
+          <w:shd w:val="clear" w:color="auto" w:fill="FFFFFF"/>
+          <w:lang w:eastAsia="en-US"/>
+        </w:rPr>
+        <w:t xml:space="preserve"> be </w:t>
+      </w:r>
+      <w:r>
+        <w:rPr>
+          <w:rFonts w:ascii="Times" w:eastAsia="Times New Roman" w:hAnsi="Times" w:cs="Times New Roman"/>
+          <w:color w:val="000000"/>
+          <w:shd w:val="clear" w:color="auto" w:fill="FFFFFF"/>
+          <w:lang w:eastAsia="en-US"/>
+        </w:rPr>
+        <w:t>lower</w:t>
+      </w:r>
+      <w:r>
+        <w:rPr>
+          <w:rFonts w:ascii="Times" w:eastAsia="Times New Roman" w:hAnsi="Times" w:cs="Times New Roman"/>
+          <w:color w:val="000000"/>
+          <w:shd w:val="clear" w:color="auto" w:fill="FFFFFF"/>
+          <w:lang w:eastAsia="en-US"/>
+        </w:rPr>
+        <w:t> quality</w:t>
+      </w:r>
+      <w:r>
+        <w:rPr>
+          <w:rFonts w:ascii="Times" w:eastAsia="Times New Roman" w:hAnsi="Times" w:cs="Times New Roman"/>
+          <w:color w:val="000000"/>
+          <w:shd w:val="clear" w:color="auto" w:fill="FFFFFF"/>
+          <w:lang w:eastAsia="en-US"/>
+        </w:rPr>
+        <w:t xml:space="preserve"> than desired</w:t>
+      </w:r>
+      <w:r>
+        <w:rPr>
+          <w:rFonts w:ascii="Times" w:eastAsia="Times New Roman" w:hAnsi="Times" w:cs="Times New Roman"/>
+          <w:color w:val="000000"/>
+          <w:shd w:val="clear" w:color="auto" w:fill="FFFFFF"/>
+          <w:lang w:eastAsia="en-US"/>
+        </w:rPr>
+        <w:t xml:space="preserve"> with the current budget, however this will not be a huge problem. </w:t>
       </w:r>
     </w:p>
     <w:p>
       <w:pPr>
         <w:pStyle w:val="Heading2"/>
       </w:pPr>
-      <w:bookmarkStart w:id="5" w:name="_Toc511225730"/>
+    </w:p>
+    <w:p>
+      <w:pPr>
+        <w:pStyle w:val="Heading2"/>
+      </w:pPr>
       <w:r>
         <w:t>Environmental</w:t>
       </w:r>
@@ -3349,40 +3721,68 @@
     </w:p>
     <w:p>
       <w:pPr>
-        <w:widowControl w:val="0"/>
-        <w:tabs>
-          <w:tab w:val="left" w:pos="220"/>
-          <w:tab w:val="left" w:pos="720"/>
-        </w:tabs>
-        <w:autoSpaceDE w:val="0"/>
-        <w:autoSpaceDN w:val="0"/>
-        <w:adjustRightInd w:val="0"/>
-        <w:spacing w:after="240" w:line="360" w:lineRule="atLeast"/>
-        <w:rPr>
-          <w:rFonts w:ascii="Times" w:hAnsi="Times" w:cs="Times"/>
+        <w:spacing w:after="0"/>
+        <w:rPr>
+          <w:rFonts w:ascii="Times New Roman" w:eastAsia="Times New Roman" w:hAnsi="Times New Roman" w:cs="Times New Roman"/>
+          <w:lang w:eastAsia="en-US"/>
+        </w:rPr>
+      </w:pPr>
+      <w:bookmarkStart w:id="6" w:name="_Toc511225731"/>
+      <w:r>
+        <w:rPr>
+          <w:rFonts w:ascii="Times" w:eastAsia="Times New Roman" w:hAnsi="Times" w:cs="Times New Roman"/>
           <w:color w:val="000000"/>
-        </w:rPr>
-      </w:pPr>
-      <w:r>
-        <w:rPr>
-          <w:rFonts w:ascii="Times" w:hAnsi="Times" w:cs="Times"/>
+          <w:shd w:val="clear" w:color="auto" w:fill="FFFFFF"/>
+          <w:lang w:eastAsia="en-US"/>
+        </w:rPr>
+        <w:t>For this project, we</w:t>
+      </w:r>
+      <w:r>
+        <w:rPr>
+          <w:rFonts w:ascii="Times" w:eastAsia="Times New Roman" w:hAnsi="Times" w:cs="Times New Roman"/>
           <w:color w:val="000000"/>
-        </w:rPr>
-        <w:t>For this project</w:t>
-      </w:r>
-      <w:r>
-        <w:rPr>
-          <w:rFonts w:ascii="Times" w:hAnsi="Times" w:cs="Times"/>
+          <w:shd w:val="clear" w:color="auto" w:fill="FFFFFF"/>
+          <w:lang w:eastAsia="en-US"/>
+        </w:rPr>
+        <w:t xml:space="preserve"> a</w:t>
+      </w:r>
+      <w:r>
+        <w:rPr>
+          <w:rFonts w:ascii="Times" w:eastAsia="Times New Roman" w:hAnsi="Times" w:cs="Times New Roman"/>
           <w:color w:val="000000"/>
-        </w:rPr>
-        <w:t>…</w:t>
+          <w:shd w:val="clear" w:color="auto" w:fill="FFFFFF"/>
+          <w:lang w:eastAsia="en-US"/>
+        </w:rPr>
+        <w:t>re not sure any environmental constraints would apply since this project takes place in a controlled</w:t>
+      </w:r>
+      <w:r>
+        <w:rPr>
+          <w:rFonts w:ascii="Times" w:eastAsia="Times New Roman" w:hAnsi="Times" w:cs="Times New Roman"/>
+          <w:color w:val="000000"/>
+          <w:shd w:val="clear" w:color="auto" w:fill="FFFFFF"/>
+          <w:lang w:eastAsia="en-US"/>
+        </w:rPr>
+        <w:t xml:space="preserve">, indoor </w:t>
+      </w:r>
+      <w:r>
+        <w:rPr>
+          <w:rFonts w:ascii="Times" w:eastAsia="Times New Roman" w:hAnsi="Times" w:cs="Times New Roman"/>
+          <w:color w:val="000000"/>
+          <w:shd w:val="clear" w:color="auto" w:fill="FFFFFF"/>
+          <w:lang w:eastAsia="en-US"/>
+        </w:rPr>
+        <w:t>environment without any other outside factors. </w:t>
       </w:r>
     </w:p>
     <w:p>
       <w:pPr>
         <w:pStyle w:val="Heading2"/>
       </w:pPr>
-      <w:bookmarkStart w:id="6" w:name="_Toc511225731"/>
+    </w:p>
+    <w:p>
+      <w:pPr>
+        <w:pStyle w:val="Heading2"/>
+      </w:pPr>
       <w:r>
         <w:t>Social</w:t>
       </w:r>
@@ -3390,40 +3790,113 @@
     </w:p>
     <w:p>
       <w:pPr>
-        <w:widowControl w:val="0"/>
-        <w:tabs>
-          <w:tab w:val="left" w:pos="220"/>
-          <w:tab w:val="left" w:pos="720"/>
-        </w:tabs>
-        <w:autoSpaceDE w:val="0"/>
-        <w:autoSpaceDN w:val="0"/>
-        <w:adjustRightInd w:val="0"/>
-        <w:spacing w:after="240" w:line="360" w:lineRule="atLeast"/>
-        <w:rPr>
-          <w:rFonts w:ascii="Times" w:hAnsi="Times" w:cs="Times"/>
+        <w:spacing w:after="0"/>
+        <w:rPr>
+          <w:rFonts w:ascii="Times New Roman" w:eastAsia="Times New Roman" w:hAnsi="Times New Roman" w:cs="Times New Roman"/>
+          <w:lang w:eastAsia="en-US"/>
+        </w:rPr>
+      </w:pPr>
+      <w:bookmarkStart w:id="7" w:name="_Toc511225732"/>
+      <w:r>
+        <w:rPr>
+          <w:rFonts w:ascii="Times" w:eastAsia="Times New Roman" w:hAnsi="Times" w:cs="Times New Roman"/>
           <w:color w:val="000000"/>
-        </w:rPr>
-      </w:pPr>
-      <w:r>
-        <w:rPr>
-          <w:rFonts w:ascii="Times" w:hAnsi="Times" w:cs="Times"/>
+          <w:shd w:val="clear" w:color="auto" w:fill="FFFFFF"/>
+          <w:lang w:eastAsia="en-US"/>
+        </w:rPr>
+        <w:t xml:space="preserve">Since this project is meant to promote social interaction within ASD </w:t>
+      </w:r>
+      <w:r>
+        <w:rPr>
+          <w:rFonts w:ascii="Times" w:eastAsia="Times New Roman" w:hAnsi="Times" w:cs="Times New Roman"/>
           <w:color w:val="000000"/>
-        </w:rPr>
-        <w:t>For this project</w:t>
-      </w:r>
-      <w:r>
-        <w:rPr>
-          <w:rFonts w:ascii="Times" w:hAnsi="Times" w:cs="Times"/>
+          <w:shd w:val="clear" w:color="auto" w:fill="FFFFFF"/>
+          <w:lang w:eastAsia="en-US"/>
+        </w:rPr>
+        <w:t>children</w:t>
+      </w:r>
+      <w:r>
+        <w:rPr>
+          <w:rFonts w:ascii="Times" w:eastAsia="Times New Roman" w:hAnsi="Times" w:cs="Times New Roman"/>
           <w:color w:val="000000"/>
-        </w:rPr>
-        <w:t>…</w:t>
+          <w:shd w:val="clear" w:color="auto" w:fill="FFFFFF"/>
+          <w:lang w:eastAsia="en-US"/>
+        </w:rPr>
+        <w:t>, it must be designed for this purpose. Mainly</w:t>
+      </w:r>
+      <w:r>
+        <w:rPr>
+          <w:rFonts w:ascii="Times" w:eastAsia="Times New Roman" w:hAnsi="Times" w:cs="Times New Roman"/>
+          <w:color w:val="000000"/>
+          <w:shd w:val="clear" w:color="auto" w:fill="FFFFFF"/>
+          <w:lang w:eastAsia="en-US"/>
+        </w:rPr>
+        <w:t>,</w:t>
+      </w:r>
+      <w:r>
+        <w:rPr>
+          <w:rFonts w:ascii="Times" w:eastAsia="Times New Roman" w:hAnsi="Times" w:cs="Times New Roman"/>
+          <w:color w:val="000000"/>
+          <w:shd w:val="clear" w:color="auto" w:fill="FFFFFF"/>
+          <w:lang w:eastAsia="en-US"/>
+        </w:rPr>
+        <w:t xml:space="preserve"> we must avoid changing it </w:t>
+      </w:r>
+      <w:r>
+        <w:rPr>
+          <w:rFonts w:ascii="Times" w:eastAsia="Times New Roman" w:hAnsi="Times" w:cs="Times New Roman"/>
+          <w:color w:val="000000"/>
+          <w:shd w:val="clear" w:color="auto" w:fill="FFFFFF"/>
+          <w:lang w:eastAsia="en-US"/>
+        </w:rPr>
+        <w:t xml:space="preserve">explicitly </w:t>
+      </w:r>
+      <w:r>
+        <w:rPr>
+          <w:rFonts w:ascii="Times" w:eastAsia="Times New Roman" w:hAnsi="Times" w:cs="Times New Roman"/>
+          <w:color w:val="000000"/>
+          <w:shd w:val="clear" w:color="auto" w:fill="FFFFFF"/>
+          <w:lang w:eastAsia="en-US"/>
+        </w:rPr>
+        <w:t xml:space="preserve">into any </w:t>
+      </w:r>
+      <w:r>
+        <w:rPr>
+          <w:rFonts w:ascii="Times" w:eastAsia="Times New Roman" w:hAnsi="Times" w:cs="Times New Roman"/>
+          <w:color w:val="000000"/>
+          <w:shd w:val="clear" w:color="auto" w:fill="FFFFFF"/>
+          <w:lang w:eastAsia="en-US"/>
+        </w:rPr>
+        <w:t xml:space="preserve">particular </w:t>
+      </w:r>
+      <w:r>
+        <w:rPr>
+          <w:rFonts w:ascii="Times" w:eastAsia="Times New Roman" w:hAnsi="Times" w:cs="Times New Roman"/>
+          <w:color w:val="000000"/>
+          <w:shd w:val="clear" w:color="auto" w:fill="FFFFFF"/>
+          <w:lang w:eastAsia="en-US"/>
+        </w:rPr>
+        <w:t>therapeutic experience or anything else outside of our scope since we are not experts when it comes to working with ASD children.  </w:t>
+      </w:r>
+      <w:r>
+        <w:rPr>
+          <w:rFonts w:ascii="Times" w:eastAsia="Times New Roman" w:hAnsi="Times" w:cs="Times New Roman"/>
+          <w:color w:val="000000"/>
+          <w:shd w:val="clear" w:color="auto" w:fill="FFFFFF"/>
+          <w:lang w:eastAsia="en-US"/>
+        </w:rPr>
+        <w:t xml:space="preserve">Moreover, no testing will be performed with ASD individuals at any point during this project. </w:t>
       </w:r>
     </w:p>
     <w:p>
       <w:pPr>
         <w:pStyle w:val="Heading2"/>
       </w:pPr>
-      <w:bookmarkStart w:id="7" w:name="_Toc511225732"/>
+    </w:p>
+    <w:p>
+      <w:pPr>
+        <w:pStyle w:val="Heading2"/>
+      </w:pPr>
       <w:r>
         <w:t>Political</w:t>
       </w:r>
@@ -3431,40 +3904,50 @@
     </w:p>
     <w:p>
       <w:pPr>
-        <w:widowControl w:val="0"/>
-        <w:tabs>
-          <w:tab w:val="left" w:pos="220"/>
-          <w:tab w:val="left" w:pos="720"/>
-        </w:tabs>
-        <w:autoSpaceDE w:val="0"/>
-        <w:autoSpaceDN w:val="0"/>
-        <w:adjustRightInd w:val="0"/>
-        <w:spacing w:after="240" w:line="360" w:lineRule="atLeast"/>
-        <w:rPr>
-          <w:rFonts w:ascii="Times" w:hAnsi="Times" w:cs="Times"/>
+        <w:spacing w:after="0"/>
+        <w:rPr>
+          <w:rFonts w:ascii="Times New Roman" w:eastAsia="Times New Roman" w:hAnsi="Times New Roman" w:cs="Times New Roman"/>
+          <w:lang w:eastAsia="en-US"/>
+        </w:rPr>
+      </w:pPr>
+      <w:bookmarkStart w:id="8" w:name="_Toc511225733"/>
+      <w:r>
+        <w:rPr>
+          <w:rFonts w:ascii="Times" w:eastAsia="Times New Roman" w:hAnsi="Times" w:cs="Times New Roman"/>
           <w:color w:val="000000"/>
-        </w:rPr>
-      </w:pPr>
-      <w:r>
-        <w:rPr>
-          <w:rFonts w:ascii="Times" w:hAnsi="Times" w:cs="Times"/>
+          <w:shd w:val="clear" w:color="auto" w:fill="FFFFFF"/>
+          <w:lang w:eastAsia="en-US"/>
+        </w:rPr>
+        <w:t>For this project, political forces should not be too much of a factor since all we are trying to do is create a safe</w:t>
+      </w:r>
+      <w:r>
+        <w:rPr>
+          <w:rFonts w:ascii="Times" w:eastAsia="Times New Roman" w:hAnsi="Times" w:cs="Times New Roman"/>
           <w:color w:val="000000"/>
-        </w:rPr>
-        <w:t>For this project</w:t>
-      </w:r>
-      <w:r>
-        <w:rPr>
-          <w:rFonts w:ascii="Times" w:hAnsi="Times" w:cs="Times"/>
+          <w:shd w:val="clear" w:color="auto" w:fill="FFFFFF"/>
+          <w:lang w:eastAsia="en-US"/>
+        </w:rPr>
+        <w:t>,</w:t>
+      </w:r>
+      <w:r>
+        <w:rPr>
+          <w:rFonts w:ascii="Times" w:eastAsia="Times New Roman" w:hAnsi="Times" w:cs="Times New Roman"/>
           <w:color w:val="000000"/>
-        </w:rPr>
-        <w:t>…</w:t>
+          <w:shd w:val="clear" w:color="auto" w:fill="FFFFFF"/>
+          <w:lang w:eastAsia="en-US"/>
+        </w:rPr>
+        <w:t xml:space="preserve"> interactive space for ASD children. </w:t>
       </w:r>
     </w:p>
     <w:p>
       <w:pPr>
         <w:pStyle w:val="Heading2"/>
       </w:pPr>
-      <w:bookmarkStart w:id="8" w:name="_Toc511225733"/>
+    </w:p>
+    <w:p>
+      <w:pPr>
+        <w:pStyle w:val="Heading2"/>
+      </w:pPr>
       <w:r>
         <w:t>Ethical</w:t>
       </w:r>
@@ -3472,141 +3955,164 @@
     </w:p>
     <w:p>
       <w:pPr>
-        <w:widowControl w:val="0"/>
-        <w:tabs>
-          <w:tab w:val="left" w:pos="220"/>
-          <w:tab w:val="left" w:pos="720"/>
-        </w:tabs>
-        <w:autoSpaceDE w:val="0"/>
-        <w:autoSpaceDN w:val="0"/>
-        <w:adjustRightInd w:val="0"/>
-        <w:spacing w:after="240" w:line="360" w:lineRule="atLeast"/>
-        <w:rPr>
-          <w:rFonts w:ascii="Times" w:hAnsi="Times" w:cs="Times"/>
+        <w:spacing w:after="0"/>
+        <w:rPr>
+          <w:rFonts w:ascii="Times New Roman" w:eastAsia="Times New Roman" w:hAnsi="Times New Roman" w:cs="Times New Roman"/>
+          <w:lang w:eastAsia="en-US"/>
+        </w:rPr>
+      </w:pPr>
+      <w:bookmarkStart w:id="9" w:name="_Toc511225734"/>
+      <w:r>
+        <w:rPr>
+          <w:rFonts w:ascii="Times" w:eastAsia="Times New Roman" w:hAnsi="Times" w:cs="Times New Roman"/>
           <w:color w:val="000000"/>
-        </w:rPr>
-      </w:pPr>
-      <w:r>
-        <w:rPr>
-          <w:rFonts w:ascii="Times" w:hAnsi="Times" w:cs="Times"/>
+          <w:shd w:val="clear" w:color="auto" w:fill="FFFFFF"/>
+          <w:lang w:eastAsia="en-US"/>
+        </w:rPr>
+        <w:t>When dealing with ASD children, they must always be treated with respect and this would be our biggest ethical constraint. Since we’re dealing with a user and one user alone, we must focus on them being treated well and not being used or mistreated in any way. </w:t>
+      </w:r>
+    </w:p>
+    <w:p>
+      <w:pPr>
+        <w:pStyle w:val="Heading2"/>
+      </w:pPr>
+    </w:p>
+    <w:p>
+      <w:pPr>
+        <w:pStyle w:val="Heading2"/>
+      </w:pPr>
+      <w:r>
+        <w:t>Health and Safety</w:t>
+      </w:r>
+      <w:bookmarkEnd w:id="9"/>
+    </w:p>
+    <w:p>
+      <w:pPr>
+        <w:spacing w:after="0"/>
+        <w:rPr>
+          <w:rFonts w:ascii="Times New Roman" w:eastAsia="Times New Roman" w:hAnsi="Times New Roman" w:cs="Times New Roman"/>
+          <w:lang w:eastAsia="en-US"/>
+        </w:rPr>
+      </w:pPr>
+      <w:bookmarkStart w:id="10" w:name="_Toc511225735"/>
+      <w:r>
+        <w:rPr>
+          <w:rFonts w:ascii="Times" w:eastAsia="Times New Roman" w:hAnsi="Times" w:cs="Times New Roman"/>
           <w:color w:val="000000"/>
-        </w:rPr>
-        <w:t>For this project</w:t>
-      </w:r>
-      <w:r>
-        <w:rPr>
-          <w:rFonts w:ascii="Times" w:hAnsi="Times" w:cs="Times"/>
+          <w:shd w:val="clear" w:color="auto" w:fill="FFFFFF"/>
+          <w:lang w:eastAsia="en-US"/>
+        </w:rPr>
+        <w:t>For this project, since we are only dealing with one specific user, a big constraint would be making sure NAO programming does not prompt it to do anything dangerous. </w:t>
+      </w:r>
+      <w:r>
+        <w:rPr>
+          <w:rFonts w:ascii="Times" w:eastAsia="Times New Roman" w:hAnsi="Times" w:cs="Times New Roman"/>
           <w:color w:val="000000"/>
-        </w:rPr>
-        <w:t>…</w:t>
+          <w:shd w:val="clear" w:color="auto" w:fill="FFFFFF"/>
+          <w:lang w:eastAsia="en-US"/>
+        </w:rPr>
+        <w:t xml:space="preserve">We must also consider the general closures and restrictions as a result of the COVID-19 pandemic, as well as the safety regulations for physically interacting with one another. </w:t>
       </w:r>
     </w:p>
     <w:p>
       <w:pPr>
         <w:pStyle w:val="Heading2"/>
       </w:pPr>
-      <w:bookmarkStart w:id="9" w:name="_Toc511225734"/>
-      <w:r>
-        <w:lastRenderedPageBreak/>
-        <w:t>Health and Safety</w:t>
-      </w:r>
-      <w:bookmarkEnd w:id="9"/>
-    </w:p>
-    <w:p>
-      <w:pPr>
-        <w:widowControl w:val="0"/>
-        <w:tabs>
-          <w:tab w:val="left" w:pos="220"/>
-          <w:tab w:val="left" w:pos="720"/>
-        </w:tabs>
-        <w:autoSpaceDE w:val="0"/>
-        <w:autoSpaceDN w:val="0"/>
-        <w:adjustRightInd w:val="0"/>
-        <w:spacing w:after="240" w:line="360" w:lineRule="atLeast"/>
-        <w:rPr>
-          <w:rFonts w:ascii="Times" w:hAnsi="Times" w:cs="Times"/>
+    </w:p>
+    <w:p>
+      <w:pPr>
+        <w:pStyle w:val="Heading2"/>
+      </w:pPr>
+      <w:r>
+        <w:t>Manufacturability</w:t>
+      </w:r>
+      <w:bookmarkEnd w:id="10"/>
+    </w:p>
+    <w:p>
+      <w:pPr>
+        <w:spacing w:after="0"/>
+        <w:rPr>
+          <w:rFonts w:ascii="Times New Roman" w:eastAsia="Times New Roman" w:hAnsi="Times New Roman" w:cs="Times New Roman"/>
+          <w:lang w:eastAsia="en-US"/>
+        </w:rPr>
+      </w:pPr>
+      <w:bookmarkStart w:id="11" w:name="_Toc511225736"/>
+      <w:r>
+        <w:rPr>
+          <w:rFonts w:ascii="Times" w:eastAsia="Times New Roman" w:hAnsi="Times" w:cs="Times New Roman"/>
           <w:color w:val="000000"/>
-        </w:rPr>
-      </w:pPr>
-      <w:r>
-        <w:rPr>
-          <w:rFonts w:ascii="Times" w:hAnsi="Times" w:cs="Times"/>
+          <w:shd w:val="clear" w:color="auto" w:fill="FFFFFF"/>
+          <w:lang w:eastAsia="en-US"/>
+        </w:rPr>
+        <w:t>Since project is adding software to existing hardware, we are only limited by the hardware on the NAO robot and the software we write to program its behaviors. </w:t>
+      </w:r>
+    </w:p>
+    <w:p>
+      <w:pPr>
+        <w:pStyle w:val="Heading2"/>
+      </w:pPr>
+    </w:p>
+    <w:p>
+      <w:pPr>
+        <w:pStyle w:val="Heading2"/>
+      </w:pPr>
+      <w:r>
+        <w:t>Sustainability</w:t>
+      </w:r>
+      <w:bookmarkEnd w:id="11"/>
+    </w:p>
+    <w:p>
+      <w:pPr>
+        <w:spacing w:after="0"/>
+        <w:rPr>
+          <w:rFonts w:ascii="Times New Roman" w:eastAsia="Times New Roman" w:hAnsi="Times New Roman" w:cs="Times New Roman"/>
+          <w:lang w:eastAsia="en-US"/>
+        </w:rPr>
+      </w:pPr>
+      <w:r>
+        <w:rPr>
+          <w:rFonts w:ascii="Times" w:eastAsia="Times New Roman" w:hAnsi="Times" w:cs="Times New Roman"/>
           <w:color w:val="000000"/>
-        </w:rPr>
-        <w:t>For this project</w:t>
-      </w:r>
-      <w:r>
-        <w:rPr>
-          <w:rFonts w:ascii="Times" w:hAnsi="Times" w:cs="Times"/>
+          <w:shd w:val="clear" w:color="auto" w:fill="FFFFFF"/>
+          <w:lang w:eastAsia="en-US"/>
+        </w:rPr>
+        <w:t>For this project, we will not have any problems with sustainability</w:t>
+      </w:r>
+      <w:r>
+        <w:rPr>
+          <w:rFonts w:ascii="Times" w:eastAsia="Times New Roman" w:hAnsi="Times" w:cs="Times New Roman"/>
           <w:color w:val="000000"/>
-        </w:rPr>
-        <w:t>…</w:t>
-      </w:r>
-    </w:p>
-    <w:p>
-      <w:pPr>
-        <w:pStyle w:val="Heading2"/>
-      </w:pPr>
-      <w:bookmarkStart w:id="10" w:name="_Toc511225735"/>
-      <w:r>
-        <w:t>Manufacturability</w:t>
-      </w:r>
-      <w:bookmarkEnd w:id="10"/>
-    </w:p>
-    <w:p>
-      <w:pPr>
-        <w:widowControl w:val="0"/>
-        <w:tabs>
-          <w:tab w:val="left" w:pos="220"/>
-          <w:tab w:val="left" w:pos="720"/>
-        </w:tabs>
-        <w:autoSpaceDE w:val="0"/>
-        <w:autoSpaceDN w:val="0"/>
-        <w:adjustRightInd w:val="0"/>
-        <w:spacing w:after="240" w:line="360" w:lineRule="atLeast"/>
-        <w:rPr>
-          <w:rFonts w:ascii="Times" w:hAnsi="Times" w:cs="Times"/>
+          <w:shd w:val="clear" w:color="auto" w:fill="FFFFFF"/>
+          <w:lang w:eastAsia="en-US"/>
+        </w:rPr>
+        <w:t>,</w:t>
+      </w:r>
+      <w:r>
+        <w:rPr>
+          <w:rFonts w:ascii="Times" w:eastAsia="Times New Roman" w:hAnsi="Times" w:cs="Times New Roman"/>
           <w:color w:val="000000"/>
-        </w:rPr>
-      </w:pPr>
-      <w:r>
-        <w:rPr>
-          <w:rFonts w:ascii="Times" w:hAnsi="Times" w:cs="Times"/>
+          <w:shd w:val="clear" w:color="auto" w:fill="FFFFFF"/>
+          <w:lang w:eastAsia="en-US"/>
+        </w:rPr>
+        <w:t xml:space="preserve"> as long as nothing is changed on the NAO robot and </w:t>
+      </w:r>
+      <w:r>
+        <w:rPr>
+          <w:rFonts w:ascii="Times" w:eastAsia="Times New Roman" w:hAnsi="Times" w:cs="Times New Roman"/>
           <w:color w:val="000000"/>
-        </w:rPr>
-        <w:t>For this project</w:t>
-      </w:r>
-      <w:r>
-        <w:rPr>
-          <w:rFonts w:ascii="Times" w:hAnsi="Times" w:cs="Times"/>
+          <w:shd w:val="clear" w:color="auto" w:fill="FFFFFF"/>
+          <w:lang w:eastAsia="en-US"/>
+        </w:rPr>
+        <w:t>P</w:t>
+      </w:r>
+      <w:r>
+        <w:rPr>
+          <w:rFonts w:ascii="Times" w:eastAsia="Times New Roman" w:hAnsi="Times" w:cs="Times New Roman"/>
           <w:color w:val="000000"/>
-        </w:rPr>
-        <w:t>…</w:t>
-      </w:r>
-    </w:p>
-    <w:p>
-      <w:pPr>
-        <w:pStyle w:val="Heading2"/>
-      </w:pPr>
-      <w:bookmarkStart w:id="11" w:name="_Toc511225736"/>
-      <w:r>
-        <w:t>Sustainability</w:t>
-      </w:r>
-      <w:bookmarkEnd w:id="11"/>
-    </w:p>
-    <w:p>
-      <w:pPr>
-        <w:spacing w:after="120"/>
-        <w:rPr>
-          <w:rFonts w:ascii="Times New Roman" w:hAnsi="Times New Roman" w:cs="Times New Roman"/>
-        </w:rPr>
-      </w:pPr>
-      <w:r>
-        <w:rPr>
-          <w:rFonts w:ascii="Times" w:hAnsi="Times" w:cs="Times"/>
-          <w:color w:val="000000"/>
-        </w:rPr>
-        <w:t>For this project …</w:t>
+          <w:shd w:val="clear" w:color="auto" w:fill="FFFFFF"/>
+          <w:lang w:eastAsia="en-US"/>
+        </w:rPr>
+        <w:t>ython version that we are running. </w:t>
       </w:r>
     </w:p>
     <w:p>
@@ -3626,6 +4132,7 @@
       </w:pPr>
       <w:bookmarkStart w:id="12" w:name="_Toc511225737"/>
       <w:r>
+        <w:lastRenderedPageBreak/>
         <w:t>Requirements Analysis</w:t>
       </w:r>
       <w:r>
@@ -3646,7 +4153,13 @@
       </w:r>
       <w:proofErr w:type="gramEnd"/>
       <w:r>
-        <w:t>written by]</w:t>
+        <w:t>written by</w:t>
+      </w:r>
+      <w:r>
+        <w:t xml:space="preserve"> Bryce</w:t>
+      </w:r>
+      <w:r>
+        <w:t>]</w:t>
       </w:r>
       <w:bookmarkEnd w:id="12"/>
       <w:r>
@@ -4077,172 +4590,178 @@
         <w:rPr>
           <w:rFonts w:ascii="Times New Roman" w:hAnsi="Times New Roman" w:cs="Times New Roman"/>
         </w:rPr>
+        <w:t>These should be the specifications agreed to by you and the sponsor—</w:t>
+      </w:r>
+    </w:p>
+    <w:p>
+      <w:pPr>
+        <w:spacing w:after="120"/>
+        <w:rPr>
+          <w:rFonts w:ascii="Times New Roman" w:hAnsi="Times New Roman" w:cs="Times New Roman"/>
+        </w:rPr>
+      </w:pPr>
+      <w:r>
+        <w:rPr>
+          <w:rFonts w:ascii="Times New Roman" w:hAnsi="Times New Roman" w:cs="Times New Roman"/>
+        </w:rPr>
+        <w:t>Quantify the problem statement</w:t>
+      </w:r>
+      <w:proofErr w:type="gramStart"/>
+      <w:r>
+        <w:rPr>
+          <w:rFonts w:ascii="Times New Roman" w:hAnsi="Times New Roman" w:cs="Times New Roman"/>
+        </w:rPr>
+        <w:t>—“</w:t>
+      </w:r>
+      <w:proofErr w:type="gramEnd"/>
+      <w:r>
+        <w:rPr>
+          <w:rFonts w:ascii="Times New Roman" w:hAnsi="Times New Roman" w:cs="Times New Roman"/>
+        </w:rPr>
+        <w:t>outdoors” becomes -20C--+50C, 5%--95% humidity, etc.</w:t>
+      </w:r>
+    </w:p>
+    <w:p>
+      <w:pPr>
+        <w:spacing w:after="120"/>
+        <w:rPr>
+          <w:rFonts w:ascii="Times New Roman" w:hAnsi="Times New Roman" w:cs="Times New Roman"/>
+        </w:rPr>
+      </w:pPr>
+      <w:r>
+        <w:rPr>
+          <w:rFonts w:ascii="Times New Roman" w:hAnsi="Times New Roman" w:cs="Times New Roman"/>
+        </w:rPr>
+        <w:t>How will you know when you are done?</w:t>
+      </w:r>
+    </w:p>
+    <w:p>
+      <w:pPr>
+        <w:spacing w:after="120"/>
+        <w:rPr>
+          <w:rFonts w:ascii="Times New Roman" w:hAnsi="Times New Roman" w:cs="Times New Roman"/>
+        </w:rPr>
+      </w:pPr>
+      <w:r>
+        <w:rPr>
+          <w:rFonts w:ascii="Times New Roman" w:hAnsi="Times New Roman" w:cs="Times New Roman"/>
+        </w:rPr>
+        <w:t>What tests must be passed?</w:t>
+      </w:r>
+    </w:p>
+    <w:p>
+      <w:pPr>
+        <w:spacing w:after="120"/>
+        <w:rPr>
+          <w:rFonts w:ascii="Times New Roman" w:hAnsi="Times New Roman" w:cs="Times New Roman"/>
+        </w:rPr>
+      </w:pPr>
+      <w:r>
+        <w:rPr>
+          <w:rFonts w:ascii="Times New Roman" w:hAnsi="Times New Roman" w:cs="Times New Roman"/>
+        </w:rPr>
+        <w:t>Everything</w:t>
+      </w:r>
+      <w:r>
+        <w:rPr>
+          <w:rFonts w:ascii="Times New Roman" w:hAnsi="Times New Roman" w:cs="Times New Roman"/>
+        </w:rPr>
+        <w:t xml:space="preserve"> you need to design needs to be specified, even if the customer doesn’t know it</w:t>
+      </w:r>
+    </w:p>
+    <w:p>
+      <w:pPr>
+        <w:spacing w:after="120"/>
+        <w:rPr>
+          <w:rFonts w:ascii="Times New Roman" w:hAnsi="Times New Roman" w:cs="Times New Roman"/>
+        </w:rPr>
+      </w:pPr>
+      <w:r>
+        <w:rPr>
+          <w:rFonts w:ascii="Times New Roman" w:hAnsi="Times New Roman" w:cs="Times New Roman"/>
+        </w:rPr>
+        <w:t>This is not where you detail your solution!</w:t>
+      </w:r>
+    </w:p>
+    <w:p>
+      <w:pPr>
+        <w:spacing w:after="120"/>
+        <w:rPr>
+          <w:rFonts w:ascii="Times New Roman" w:hAnsi="Times New Roman" w:cs="Times New Roman"/>
+        </w:rPr>
+      </w:pPr>
+      <w:r>
+        <w:rPr>
+          <w:rFonts w:ascii="Times New Roman" w:hAnsi="Times New Roman" w:cs="Times New Roman"/>
+        </w:rPr>
+        <w:t xml:space="preserve">(Note: </w:t>
+      </w:r>
+      <w:r>
+        <w:rPr>
+          <w:rFonts w:ascii="Times New Roman" w:hAnsi="Times New Roman" w:cs="Times New Roman"/>
+        </w:rPr>
+        <w:t>in later presentations and reports</w:t>
+      </w:r>
+      <w:r>
+        <w:rPr>
+          <w:rFonts w:ascii="Times New Roman" w:hAnsi="Times New Roman" w:cs="Times New Roman"/>
+        </w:rPr>
+        <w:t xml:space="preserve"> you may </w:t>
+      </w:r>
+      <w:r>
+        <w:rPr>
+          <w:rFonts w:ascii="Times New Roman" w:hAnsi="Times New Roman" w:cs="Times New Roman"/>
+        </w:rPr>
+        <w:t xml:space="preserve">need to </w:t>
+      </w:r>
+      <w:r>
+        <w:rPr>
+          <w:rFonts w:ascii="Times New Roman" w:hAnsi="Times New Roman" w:cs="Times New Roman"/>
+        </w:rPr>
+        <w:t>expand</w:t>
+      </w:r>
+      <w:r>
+        <w:rPr>
+          <w:rFonts w:ascii="Times New Roman" w:hAnsi="Times New Roman" w:cs="Times New Roman"/>
+        </w:rPr>
+        <w:t xml:space="preserve"> or adjust</w:t>
+      </w:r>
+      <w:r>
+        <w:rPr>
+          <w:rFonts w:ascii="Times New Roman" w:hAnsi="Times New Roman" w:cs="Times New Roman"/>
+        </w:rPr>
+        <w:t xml:space="preserve"> the requirements specificati</w:t>
+      </w:r>
+      <w:r>
+        <w:rPr>
+          <w:rFonts w:ascii="Times New Roman" w:hAnsi="Times New Roman" w:cs="Times New Roman"/>
+        </w:rPr>
+        <w:t xml:space="preserve">on with items from 3.4.1—3.4.4 </w:t>
+      </w:r>
+      <w:r>
+        <w:rPr>
+          <w:rFonts w:ascii="Times New Roman" w:hAnsi="Times New Roman" w:cs="Times New Roman"/>
+        </w:rPr>
+        <w:t xml:space="preserve">such as analysis of a similar design </w:t>
+      </w:r>
+      <w:r>
+        <w:rPr>
+          <w:rFonts w:ascii="Times New Roman" w:hAnsi="Times New Roman" w:cs="Times New Roman"/>
+        </w:rPr>
+        <w:t xml:space="preserve">or results from testing prototypes </w:t>
+      </w:r>
+      <w:r>
+        <w:rPr>
+          <w:rFonts w:ascii="Times New Roman" w:hAnsi="Times New Roman" w:cs="Times New Roman"/>
+        </w:rPr>
+        <w:t xml:space="preserve">or </w:t>
+      </w:r>
+      <w:r>
+        <w:rPr>
+          <w:rFonts w:ascii="Times New Roman" w:hAnsi="Times New Roman" w:cs="Times New Roman"/>
+        </w:rPr>
         <w:lastRenderedPageBreak/>
-        <w:t>These should be the specifications agreed to by you and the sponsor—</w:t>
-      </w:r>
-    </w:p>
-    <w:p>
-      <w:pPr>
-        <w:spacing w:after="120"/>
-        <w:rPr>
-          <w:rFonts w:ascii="Times New Roman" w:hAnsi="Times New Roman" w:cs="Times New Roman"/>
-        </w:rPr>
-      </w:pPr>
-      <w:r>
-        <w:rPr>
-          <w:rFonts w:ascii="Times New Roman" w:hAnsi="Times New Roman" w:cs="Times New Roman"/>
-        </w:rPr>
-        <w:t>Quantify the problem statement</w:t>
-      </w:r>
-      <w:proofErr w:type="gramStart"/>
-      <w:r>
-        <w:rPr>
-          <w:rFonts w:ascii="Times New Roman" w:hAnsi="Times New Roman" w:cs="Times New Roman"/>
-        </w:rPr>
-        <w:t>—“</w:t>
-      </w:r>
-      <w:proofErr w:type="gramEnd"/>
-      <w:r>
-        <w:rPr>
-          <w:rFonts w:ascii="Times New Roman" w:hAnsi="Times New Roman" w:cs="Times New Roman"/>
-        </w:rPr>
-        <w:t>outdoors” becomes -20C--+50C, 5%--95% humidity, etc.</w:t>
-      </w:r>
-    </w:p>
-    <w:p>
-      <w:pPr>
-        <w:spacing w:after="120"/>
-        <w:rPr>
-          <w:rFonts w:ascii="Times New Roman" w:hAnsi="Times New Roman" w:cs="Times New Roman"/>
-        </w:rPr>
-      </w:pPr>
-      <w:r>
-        <w:rPr>
-          <w:rFonts w:ascii="Times New Roman" w:hAnsi="Times New Roman" w:cs="Times New Roman"/>
-        </w:rPr>
-        <w:t>How will you know when you are done?</w:t>
-      </w:r>
-    </w:p>
-    <w:p>
-      <w:pPr>
-        <w:spacing w:after="120"/>
-        <w:rPr>
-          <w:rFonts w:ascii="Times New Roman" w:hAnsi="Times New Roman" w:cs="Times New Roman"/>
-        </w:rPr>
-      </w:pPr>
-      <w:r>
-        <w:rPr>
-          <w:rFonts w:ascii="Times New Roman" w:hAnsi="Times New Roman" w:cs="Times New Roman"/>
-        </w:rPr>
-        <w:t>What tests must be passed?</w:t>
-      </w:r>
-    </w:p>
-    <w:p>
-      <w:pPr>
-        <w:spacing w:after="120"/>
-        <w:rPr>
-          <w:rFonts w:ascii="Times New Roman" w:hAnsi="Times New Roman" w:cs="Times New Roman"/>
-        </w:rPr>
-      </w:pPr>
-      <w:r>
-        <w:rPr>
-          <w:rFonts w:ascii="Times New Roman" w:hAnsi="Times New Roman" w:cs="Times New Roman"/>
-        </w:rPr>
-        <w:t>Everything</w:t>
-      </w:r>
-      <w:r>
-        <w:rPr>
-          <w:rFonts w:ascii="Times New Roman" w:hAnsi="Times New Roman" w:cs="Times New Roman"/>
-        </w:rPr>
-        <w:t xml:space="preserve"> you need to design needs to be specified, even if the customer doesn’t know it</w:t>
-      </w:r>
-    </w:p>
-    <w:p>
-      <w:pPr>
-        <w:spacing w:after="120"/>
-        <w:rPr>
-          <w:rFonts w:ascii="Times New Roman" w:hAnsi="Times New Roman" w:cs="Times New Roman"/>
-        </w:rPr>
-      </w:pPr>
-      <w:r>
-        <w:rPr>
-          <w:rFonts w:ascii="Times New Roman" w:hAnsi="Times New Roman" w:cs="Times New Roman"/>
-        </w:rPr>
-        <w:t>This is not where you detail your solution!</w:t>
-      </w:r>
-    </w:p>
-    <w:p>
-      <w:pPr>
-        <w:spacing w:after="120"/>
-        <w:rPr>
-          <w:rFonts w:ascii="Times New Roman" w:hAnsi="Times New Roman" w:cs="Times New Roman"/>
-        </w:rPr>
-      </w:pPr>
-      <w:r>
-        <w:rPr>
-          <w:rFonts w:ascii="Times New Roman" w:hAnsi="Times New Roman" w:cs="Times New Roman"/>
-        </w:rPr>
-        <w:t xml:space="preserve">(Note: </w:t>
-      </w:r>
-      <w:r>
-        <w:rPr>
-          <w:rFonts w:ascii="Times New Roman" w:hAnsi="Times New Roman" w:cs="Times New Roman"/>
-        </w:rPr>
-        <w:t>in later presentations and reports</w:t>
-      </w:r>
-      <w:r>
-        <w:rPr>
-          <w:rFonts w:ascii="Times New Roman" w:hAnsi="Times New Roman" w:cs="Times New Roman"/>
-        </w:rPr>
-        <w:t xml:space="preserve"> you may </w:t>
-      </w:r>
-      <w:r>
-        <w:rPr>
-          <w:rFonts w:ascii="Times New Roman" w:hAnsi="Times New Roman" w:cs="Times New Roman"/>
-        </w:rPr>
-        <w:t xml:space="preserve">need to </w:t>
-      </w:r>
-      <w:r>
-        <w:rPr>
-          <w:rFonts w:ascii="Times New Roman" w:hAnsi="Times New Roman" w:cs="Times New Roman"/>
-        </w:rPr>
-        <w:t>expand</w:t>
-      </w:r>
-      <w:r>
-        <w:rPr>
-          <w:rFonts w:ascii="Times New Roman" w:hAnsi="Times New Roman" w:cs="Times New Roman"/>
-        </w:rPr>
-        <w:t xml:space="preserve"> or adjust</w:t>
-      </w:r>
-      <w:r>
-        <w:rPr>
-          <w:rFonts w:ascii="Times New Roman" w:hAnsi="Times New Roman" w:cs="Times New Roman"/>
-        </w:rPr>
-        <w:t xml:space="preserve"> the requirements specificati</w:t>
-      </w:r>
-      <w:r>
-        <w:rPr>
-          <w:rFonts w:ascii="Times New Roman" w:hAnsi="Times New Roman" w:cs="Times New Roman"/>
-        </w:rPr>
-        <w:t xml:space="preserve">on with items from 3.4.1—3.4.4 </w:t>
-      </w:r>
-      <w:r>
-        <w:rPr>
-          <w:rFonts w:ascii="Times New Roman" w:hAnsi="Times New Roman" w:cs="Times New Roman"/>
-        </w:rPr>
-        <w:t xml:space="preserve">such as analysis of a similar design </w:t>
-      </w:r>
-      <w:r>
-        <w:rPr>
-          <w:rFonts w:ascii="Times New Roman" w:hAnsi="Times New Roman" w:cs="Times New Roman"/>
-        </w:rPr>
-        <w:t xml:space="preserve">or results from testing prototypes </w:t>
-      </w:r>
-      <w:r>
-        <w:rPr>
-          <w:rFonts w:ascii="Times New Roman" w:hAnsi="Times New Roman" w:cs="Times New Roman"/>
-        </w:rPr>
-        <w:t>or requirements which are excessive or impossible</w:t>
+        <w:t>requirements which are excessive or impossible</w:t>
       </w:r>
       <w:r>
         <w:rPr>
@@ -4319,20 +4838,19 @@
         <w:spacing w:after="120"/>
         <w:rPr>
           <w:rFonts w:ascii="Times New Roman" w:hAnsi="Times New Roman" w:cs="Times New Roman"/>
-        </w:rPr>
-      </w:pPr>
-      <w:r>
-        <w:rPr>
-          <w:rFonts w:ascii="Times New Roman" w:hAnsi="Times New Roman" w:cs="Times New Roman"/>
+          <w:b/>
+          <w:bCs/>
+        </w:rPr>
+      </w:pPr>
+      <w:bookmarkStart w:id="15" w:name="_Toc511225740"/>
+      <w:r>
+        <w:rPr>
+          <w:rFonts w:ascii="Times New Roman" w:hAnsi="Times New Roman" w:cs="Times New Roman"/>
+          <w:b/>
+          <w:bCs/>
         </w:rPr>
         <w:t>Project Manager:</w:t>
       </w:r>
-      <w:r>
-        <w:rPr>
-          <w:rFonts w:ascii="Times New Roman" w:hAnsi="Times New Roman" w:cs="Times New Roman"/>
-        </w:rPr>
-        <w:t xml:space="preserve"> Bryce George</w:t>
-      </w:r>
     </w:p>
     <w:p>
       <w:pPr>
@@ -4345,51 +4863,7 @@
         <w:rPr>
           <w:rFonts w:ascii="Times New Roman" w:hAnsi="Times New Roman" w:cs="Times New Roman"/>
         </w:rPr>
-        <w:t xml:space="preserve">Communications </w:t>
-      </w:r>
-      <w:r>
-        <w:rPr>
-          <w:rFonts w:ascii="Times New Roman" w:hAnsi="Times New Roman" w:cs="Times New Roman"/>
-        </w:rPr>
-        <w:t xml:space="preserve">&amp; Logistics </w:t>
-      </w:r>
-      <w:r>
-        <w:rPr>
-          <w:rFonts w:ascii="Times New Roman" w:hAnsi="Times New Roman" w:cs="Times New Roman"/>
-        </w:rPr>
-        <w:t>Manager</w:t>
-      </w:r>
-      <w:r>
-        <w:rPr>
-          <w:rFonts w:ascii="Times New Roman" w:hAnsi="Times New Roman" w:cs="Times New Roman"/>
-        </w:rPr>
-        <w:t>s</w:t>
-      </w:r>
-      <w:r>
-        <w:rPr>
-          <w:rFonts w:ascii="Times New Roman" w:hAnsi="Times New Roman" w:cs="Times New Roman"/>
-        </w:rPr>
-        <w:t>:</w:t>
-      </w:r>
-      <w:r>
-        <w:rPr>
-          <w:rFonts w:ascii="Times New Roman" w:hAnsi="Times New Roman" w:cs="Times New Roman"/>
-        </w:rPr>
-        <w:t xml:space="preserve"> Colton </w:t>
-      </w:r>
-      <w:proofErr w:type="spellStart"/>
-      <w:r>
-        <w:rPr>
-          <w:rFonts w:ascii="Times New Roman" w:hAnsi="Times New Roman" w:cs="Times New Roman"/>
-        </w:rPr>
-        <w:t>Homuth</w:t>
-      </w:r>
-      <w:proofErr w:type="spellEnd"/>
-      <w:r>
-        <w:rPr>
-          <w:rFonts w:ascii="Times New Roman" w:hAnsi="Times New Roman" w:cs="Times New Roman"/>
-        </w:rPr>
-        <w:t xml:space="preserve"> &amp; William Ross</w:t>
+        <w:t>Bryce George</w:t>
       </w:r>
     </w:p>
     <w:p>
@@ -4397,19 +4871,17 @@
         <w:spacing w:after="120"/>
         <w:rPr>
           <w:rFonts w:ascii="Times New Roman" w:hAnsi="Times New Roman" w:cs="Times New Roman"/>
-        </w:rPr>
-      </w:pPr>
-      <w:r>
-        <w:rPr>
-          <w:rFonts w:ascii="Times New Roman" w:hAnsi="Times New Roman" w:cs="Times New Roman"/>
-        </w:rPr>
-        <w:t>Design Manager:</w:t>
-      </w:r>
-      <w:r>
-        <w:rPr>
-          <w:rFonts w:ascii="Times New Roman" w:hAnsi="Times New Roman" w:cs="Times New Roman"/>
-        </w:rPr>
-        <w:t xml:space="preserve"> </w:t>
+          <w:b/>
+          <w:bCs/>
+        </w:rPr>
+      </w:pPr>
+      <w:r>
+        <w:rPr>
+          <w:rFonts w:ascii="Times New Roman" w:hAnsi="Times New Roman" w:cs="Times New Roman"/>
+          <w:b/>
+          <w:bCs/>
+        </w:rPr>
+        <w:t>Communications Manager:</w:t>
       </w:r>
     </w:p>
     <w:p>
@@ -4423,20 +4895,58 @@
         <w:rPr>
           <w:rFonts w:ascii="Times New Roman" w:hAnsi="Times New Roman" w:cs="Times New Roman"/>
         </w:rPr>
-        <w:t xml:space="preserve">Standards and </w:t>
-      </w:r>
-      <w:r>
-        <w:rPr>
-          <w:rFonts w:ascii="Times New Roman" w:hAnsi="Times New Roman" w:cs="Times New Roman"/>
+        <w:t>William Ross, Colton Homuth</w:t>
+      </w:r>
+    </w:p>
+    <w:p>
+      <w:pPr>
+        <w:spacing w:after="120"/>
+        <w:rPr>
+          <w:rFonts w:ascii="Times New Roman" w:hAnsi="Times New Roman" w:cs="Times New Roman"/>
+          <w:b/>
+          <w:bCs/>
+        </w:rPr>
+      </w:pPr>
+      <w:r>
+        <w:rPr>
+          <w:rFonts w:ascii="Times New Roman" w:hAnsi="Times New Roman" w:cs="Times New Roman"/>
+          <w:b/>
+          <w:bCs/>
+        </w:rPr>
+        <w:t>Logistics Manager:</w:t>
+      </w:r>
+    </w:p>
+    <w:p>
+      <w:pPr>
+        <w:spacing w:after="120"/>
+        <w:rPr>
+          <w:rFonts w:ascii="Times New Roman" w:hAnsi="Times New Roman" w:cs="Times New Roman"/>
+        </w:rPr>
+      </w:pPr>
+      <w:r>
+        <w:rPr>
+          <w:rFonts w:ascii="Times New Roman" w:hAnsi="Times New Roman" w:cs="Times New Roman"/>
+        </w:rPr>
+        <w:t>Colton Homuth, William Ross</w:t>
+      </w:r>
+    </w:p>
+    <w:p>
+      <w:pPr>
+        <w:spacing w:after="120"/>
+        <w:rPr>
+          <w:rFonts w:ascii="Times New Roman" w:hAnsi="Times New Roman" w:cs="Times New Roman"/>
+          <w:b/>
+          <w:bCs/>
+        </w:rPr>
+      </w:pPr>
+      <w:r>
+        <w:rPr>
+          <w:rFonts w:ascii="Times New Roman" w:hAnsi="Times New Roman" w:cs="Times New Roman"/>
+          <w:b/>
+          <w:bCs/>
         </w:rPr>
         <w:t>Test Manager:</w:t>
       </w:r>
-      <w:r>
-        <w:rPr>
-          <w:rFonts w:ascii="Times New Roman" w:hAnsi="Times New Roman" w:cs="Times New Roman"/>
-        </w:rPr>
-        <w:t xml:space="preserve"> Andrew Nguyen</w:t>
-      </w:r>
     </w:p>
     <w:p>
       <w:pPr>
@@ -4445,35 +4955,17 @@
           <w:rFonts w:ascii="Times New Roman" w:hAnsi="Times New Roman" w:cs="Times New Roman"/>
         </w:rPr>
       </w:pPr>
-    </w:p>
-    <w:p>
-      <w:pPr>
-        <w:spacing w:after="120"/>
-        <w:rPr>
-          <w:rFonts w:ascii="Times New Roman" w:hAnsi="Times New Roman" w:cs="Times New Roman"/>
-        </w:rPr>
-      </w:pPr>
-      <w:r>
-        <w:rPr>
-          <w:rFonts w:ascii="Times New Roman" w:hAnsi="Times New Roman" w:cs="Times New Roman"/>
-        </w:rPr>
-        <w:t>&lt;Paste here&gt;</w:t>
-      </w:r>
-    </w:p>
-    <w:p>
-      <w:pPr>
-        <w:spacing w:after="120"/>
-        <w:rPr>
-          <w:rFonts w:ascii="Arial" w:hAnsi="Arial" w:cs="Arial"/>
-          <w:sz w:val="28"/>
-        </w:rPr>
-      </w:pPr>
+      <w:r>
+        <w:rPr>
+          <w:rFonts w:ascii="Times New Roman" w:hAnsi="Times New Roman" w:cs="Times New Roman"/>
+        </w:rPr>
+        <w:t>Andrew Nguyen</w:t>
+      </w:r>
     </w:p>
     <w:p>
       <w:pPr>
         <w:pStyle w:val="Heading1"/>
       </w:pPr>
-      <w:bookmarkStart w:id="15" w:name="_Toc511225740"/>
       <w:r>
         <w:t>Team Constraints</w:t>
       </w:r>
@@ -4575,7 +5067,6 @@
           <w:i/>
           <w:iCs/>
         </w:rPr>
-        <w:lastRenderedPageBreak/>
         <w:t>Anything</w:t>
       </w:r>
       <w:r>
@@ -4615,6 +5106,98 @@
     </w:p>
     <w:p>
       <w:pPr>
+        <w:spacing w:after="0"/>
+        <w:rPr>
+          <w:rFonts w:ascii="Times New Roman" w:eastAsia="Times New Roman" w:hAnsi="Times New Roman" w:cs="Times New Roman"/>
+          <w:lang w:eastAsia="en-US"/>
+        </w:rPr>
+      </w:pPr>
+      <w:r>
+        <w:rPr>
+          <w:rFonts w:ascii="Times New Roman" w:hAnsi="Times New Roman" w:cs="Times New Roman"/>
+        </w:rPr>
+        <w:t>Andrew Nguyen</w:t>
+      </w:r>
+      <w:r>
+        <w:rPr>
+          <w:rFonts w:ascii="Times New Roman" w:hAnsi="Times New Roman" w:cs="Times New Roman"/>
+        </w:rPr>
+        <w:t xml:space="preserve"> </w:t>
+      </w:r>
+      <w:r>
+        <w:rPr>
+          <w:rFonts w:ascii="Times New Roman" w:hAnsi="Times New Roman" w:cs="Times New Roman"/>
+        </w:rPr>
+        <w:t xml:space="preserve">is </w:t>
+      </w:r>
+      <w:r>
+        <w:rPr>
+          <w:rFonts w:ascii="Times New Roman" w:eastAsia="Times New Roman" w:hAnsi="Times New Roman" w:cs="Times New Roman"/>
+          <w:shd w:val="clear" w:color="auto" w:fill="FFFFFF"/>
+          <w:lang w:eastAsia="en-US"/>
+        </w:rPr>
+        <w:t xml:space="preserve">a Data Analytics and Systems Engineering major. </w:t>
+      </w:r>
+      <w:r>
+        <w:rPr>
+          <w:rFonts w:ascii="Times New Roman" w:eastAsia="Times New Roman" w:hAnsi="Times New Roman" w:cs="Times New Roman"/>
+          <w:shd w:val="clear" w:color="auto" w:fill="FFFFFF"/>
+          <w:lang w:eastAsia="en-US"/>
+        </w:rPr>
+        <w:t>He has</w:t>
+      </w:r>
+      <w:r>
+        <w:rPr>
+          <w:rFonts w:ascii="Times New Roman" w:eastAsia="Times New Roman" w:hAnsi="Times New Roman" w:cs="Times New Roman"/>
+          <w:shd w:val="clear" w:color="auto" w:fill="FFFFFF"/>
+          <w:lang w:eastAsia="en-US"/>
+        </w:rPr>
+        <w:t xml:space="preserve"> skills in Python and software engineering. </w:t>
+      </w:r>
+      <w:r>
+        <w:rPr>
+          <w:rFonts w:ascii="Times New Roman" w:eastAsia="Times New Roman" w:hAnsi="Times New Roman" w:cs="Times New Roman"/>
+          <w:shd w:val="clear" w:color="auto" w:fill="FFFFFF"/>
+          <w:lang w:eastAsia="en-US"/>
+        </w:rPr>
+        <w:t>He is</w:t>
+      </w:r>
+      <w:r>
+        <w:rPr>
+          <w:rFonts w:ascii="Times New Roman" w:eastAsia="Times New Roman" w:hAnsi="Times New Roman" w:cs="Times New Roman"/>
+          <w:shd w:val="clear" w:color="auto" w:fill="FFFFFF"/>
+          <w:lang w:eastAsia="en-US"/>
+        </w:rPr>
+        <w:t xml:space="preserve"> </w:t>
+      </w:r>
+      <w:r>
+        <w:rPr>
+          <w:rFonts w:ascii="Times New Roman" w:eastAsia="Times New Roman" w:hAnsi="Times New Roman" w:cs="Times New Roman"/>
+          <w:shd w:val="clear" w:color="auto" w:fill="FFFFFF"/>
+          <w:lang w:eastAsia="en-US"/>
+        </w:rPr>
+        <w:t>pursuing</w:t>
+      </w:r>
+      <w:r>
+        <w:rPr>
+          <w:rFonts w:ascii="Times New Roman" w:eastAsia="Times New Roman" w:hAnsi="Times New Roman" w:cs="Times New Roman"/>
+          <w:shd w:val="clear" w:color="auto" w:fill="FFFFFF"/>
+          <w:lang w:eastAsia="en-US"/>
+        </w:rPr>
+        <w:t xml:space="preserve"> a job in Data Analytics. Limited knowledge in machine/deep learning. </w:t>
+      </w:r>
+    </w:p>
+    <w:p>
+      <w:pPr>
+        <w:spacing w:after="0"/>
+        <w:rPr>
+          <w:rFonts w:ascii="Times New Roman" w:eastAsia="Times New Roman" w:hAnsi="Times New Roman" w:cs="Times New Roman"/>
+          <w:lang w:eastAsia="en-US"/>
+        </w:rPr>
+      </w:pPr>
+    </w:p>
+    <w:p>
+      <w:pPr>
         <w:spacing w:after="120"/>
         <w:rPr>
           <w:rFonts w:ascii="Times New Roman" w:hAnsi="Times New Roman" w:cs="Times New Roman"/>
@@ -4624,7 +5207,142 @@
         <w:rPr>
           <w:rFonts w:ascii="Times New Roman" w:hAnsi="Times New Roman" w:cs="Times New Roman"/>
         </w:rPr>
-        <w:t>Andrew Nguyen …</w:t>
+        <w:t xml:space="preserve">Bryce George is </w:t>
+      </w:r>
+      <w:r>
+        <w:rPr>
+          <w:rFonts w:ascii="Times New Roman" w:hAnsi="Times New Roman" w:cs="Times New Roman"/>
+        </w:rPr>
+        <w:t>pursuing B.S.</w:t>
+      </w:r>
+      <w:r>
+        <w:rPr>
+          <w:rFonts w:ascii="Times New Roman" w:hAnsi="Times New Roman" w:cs="Times New Roman"/>
+        </w:rPr>
+        <w:t xml:space="preserve"> degrees</w:t>
+      </w:r>
+      <w:r>
+        <w:rPr>
+          <w:rFonts w:ascii="Times New Roman" w:hAnsi="Times New Roman" w:cs="Times New Roman"/>
+        </w:rPr>
+        <w:t xml:space="preserve"> in Computer Science </w:t>
+      </w:r>
+      <w:r>
+        <w:rPr>
+          <w:rFonts w:ascii="Times New Roman" w:hAnsi="Times New Roman" w:cs="Times New Roman"/>
+        </w:rPr>
+        <w:t>a</w:t>
+      </w:r>
+      <w:r>
+        <w:rPr>
+          <w:rFonts w:ascii="Times New Roman" w:hAnsi="Times New Roman" w:cs="Times New Roman"/>
+        </w:rPr>
+        <w:t>s well as</w:t>
+      </w:r>
+      <w:r>
+        <w:rPr>
+          <w:rFonts w:ascii="Times New Roman" w:hAnsi="Times New Roman" w:cs="Times New Roman"/>
+        </w:rPr>
+        <w:t xml:space="preserve"> Data Analytics and Systems Engineering and is also </w:t>
+      </w:r>
+      <w:r>
+        <w:rPr>
+          <w:rFonts w:ascii="Times New Roman" w:hAnsi="Times New Roman" w:cs="Times New Roman"/>
+        </w:rPr>
+        <w:t>employed as</w:t>
+      </w:r>
+      <w:r>
+        <w:rPr>
+          <w:rFonts w:ascii="Times New Roman" w:hAnsi="Times New Roman" w:cs="Times New Roman"/>
+        </w:rPr>
+        <w:t xml:space="preserve"> </w:t>
+      </w:r>
+      <w:r>
+        <w:rPr>
+          <w:rFonts w:ascii="Times New Roman" w:hAnsi="Times New Roman" w:cs="Times New Roman"/>
+        </w:rPr>
+        <w:t>a</w:t>
+      </w:r>
+      <w:r>
+        <w:rPr>
+          <w:rFonts w:ascii="Times New Roman" w:hAnsi="Times New Roman" w:cs="Times New Roman"/>
+        </w:rPr>
+        <w:t xml:space="preserve"> </w:t>
+      </w:r>
+      <w:r>
+        <w:rPr>
+          <w:rFonts w:ascii="Times New Roman" w:hAnsi="Times New Roman" w:cs="Times New Roman"/>
+        </w:rPr>
+        <w:t xml:space="preserve">Software Engineer at </w:t>
+      </w:r>
+      <w:proofErr w:type="spellStart"/>
+      <w:r>
+        <w:rPr>
+          <w:rFonts w:ascii="Times New Roman" w:hAnsi="Times New Roman" w:cs="Times New Roman"/>
+        </w:rPr>
+        <w:t>Eclypses</w:t>
+      </w:r>
+      <w:proofErr w:type="spellEnd"/>
+      <w:r>
+        <w:rPr>
+          <w:rFonts w:ascii="Times New Roman" w:hAnsi="Times New Roman" w:cs="Times New Roman"/>
+        </w:rPr>
+        <w:t xml:space="preserve">, a cyber security company located in </w:t>
+      </w:r>
+      <w:r>
+        <w:rPr>
+          <w:rFonts w:ascii="Times New Roman" w:hAnsi="Times New Roman" w:cs="Times New Roman"/>
+        </w:rPr>
+        <w:lastRenderedPageBreak/>
+        <w:t>Colorado Springs. He</w:t>
+      </w:r>
+      <w:r>
+        <w:rPr>
+          <w:rFonts w:ascii="Times New Roman" w:hAnsi="Times New Roman" w:cs="Times New Roman"/>
+        </w:rPr>
+        <w:t xml:space="preserve"> has considerable background in the .NET ecosystem as well as experience</w:t>
+      </w:r>
+      <w:r>
+        <w:rPr>
+          <w:rFonts w:ascii="Times New Roman" w:hAnsi="Times New Roman" w:cs="Times New Roman"/>
+        </w:rPr>
+        <w:t xml:space="preserve"> with the software engineering process, agile development</w:t>
+      </w:r>
+      <w:r>
+        <w:rPr>
+          <w:rFonts w:ascii="Times New Roman" w:hAnsi="Times New Roman" w:cs="Times New Roman"/>
+        </w:rPr>
+        <w:t>,</w:t>
+      </w:r>
+      <w:r>
+        <w:rPr>
+          <w:rFonts w:ascii="Times New Roman" w:hAnsi="Times New Roman" w:cs="Times New Roman"/>
+        </w:rPr>
+        <w:t xml:space="preserve"> software security and computational cryptography, applied</w:t>
+      </w:r>
+      <w:r>
+        <w:rPr>
+          <w:rFonts w:ascii="Times New Roman" w:hAnsi="Times New Roman" w:cs="Times New Roman"/>
+        </w:rPr>
+        <w:t xml:space="preserve"> </w:t>
+      </w:r>
+      <w:r>
+        <w:rPr>
+          <w:rFonts w:ascii="Times New Roman" w:hAnsi="Times New Roman" w:cs="Times New Roman"/>
+        </w:rPr>
+        <w:t>deep learning methods for object detection and tracking, IoT</w:t>
+      </w:r>
+      <w:r>
+        <w:rPr>
+          <w:rFonts w:ascii="Times New Roman" w:hAnsi="Times New Roman" w:cs="Times New Roman"/>
+        </w:rPr>
+        <w:t xml:space="preserve"> systems</w:t>
+      </w:r>
+      <w:r>
+        <w:rPr>
+          <w:rFonts w:ascii="Times New Roman" w:hAnsi="Times New Roman" w:cs="Times New Roman"/>
+        </w:rPr>
+        <w:t>, and some exposure to robotics.</w:t>
       </w:r>
     </w:p>
     <w:p>
@@ -4637,58 +5355,150 @@
     </w:p>
     <w:p>
       <w:pPr>
+        <w:spacing w:after="0"/>
+        <w:rPr>
+          <w:rFonts w:ascii="Times New Roman" w:hAnsi="Times New Roman" w:cs="Times New Roman"/>
+        </w:rPr>
+      </w:pPr>
+      <w:r>
+        <w:rPr>
+          <w:rFonts w:ascii="Times New Roman" w:hAnsi="Times New Roman" w:cs="Times New Roman"/>
+        </w:rPr>
+        <w:t xml:space="preserve">Colton Homuth is a 4th year Computer Engineering student mostly invested in software engineering. His plan is to take a software engineering job after graduation. In terms of this project, the area where he is most limited </w:t>
+      </w:r>
+      <w:proofErr w:type="gramStart"/>
+      <w:r>
+        <w:rPr>
+          <w:rFonts w:ascii="Times New Roman" w:hAnsi="Times New Roman" w:cs="Times New Roman"/>
+        </w:rPr>
+        <w:t>would be</w:t>
+      </w:r>
+      <w:proofErr w:type="gramEnd"/>
+      <w:r>
+        <w:rPr>
+          <w:rFonts w:ascii="Times New Roman" w:hAnsi="Times New Roman" w:cs="Times New Roman"/>
+        </w:rPr>
+        <w:t xml:space="preserve"> machine learning however he is excited to learn.</w:t>
+      </w:r>
+    </w:p>
+    <w:p>
+      <w:pPr>
         <w:spacing w:after="120"/>
         <w:rPr>
           <w:rFonts w:ascii="Times New Roman" w:hAnsi="Times New Roman" w:cs="Times New Roman"/>
         </w:rPr>
       </w:pPr>
-      <w:r>
-        <w:rPr>
-          <w:rFonts w:ascii="Times New Roman" w:hAnsi="Times New Roman" w:cs="Times New Roman"/>
-        </w:rPr>
-        <w:t xml:space="preserve">Bryce George is </w:t>
-      </w:r>
-      <w:r>
-        <w:rPr>
-          <w:rFonts w:ascii="Times New Roman" w:hAnsi="Times New Roman" w:cs="Times New Roman"/>
-        </w:rPr>
-        <w:t>pursuing B.S.</w:t>
-      </w:r>
-      <w:r>
-        <w:rPr>
-          <w:rFonts w:ascii="Times New Roman" w:hAnsi="Times New Roman" w:cs="Times New Roman"/>
-        </w:rPr>
-        <w:t xml:space="preserve"> degrees</w:t>
-      </w:r>
-      <w:r>
-        <w:rPr>
-          <w:rFonts w:ascii="Times New Roman" w:hAnsi="Times New Roman" w:cs="Times New Roman"/>
-        </w:rPr>
-        <w:t xml:space="preserve"> in Computer Science </w:t>
-      </w:r>
-      <w:r>
-        <w:rPr>
-          <w:rFonts w:ascii="Times New Roman" w:hAnsi="Times New Roman" w:cs="Times New Roman"/>
-        </w:rPr>
-        <w:t>a</w:t>
-      </w:r>
-      <w:r>
-        <w:rPr>
-          <w:rFonts w:ascii="Times New Roman" w:hAnsi="Times New Roman" w:cs="Times New Roman"/>
-        </w:rPr>
-        <w:t>s well as</w:t>
-      </w:r>
-      <w:r>
-        <w:rPr>
-          <w:rFonts w:ascii="Times New Roman" w:hAnsi="Times New Roman" w:cs="Times New Roman"/>
-        </w:rPr>
-        <w:t xml:space="preserve"> Data Analytics and Systems Engineering and is also </w:t>
-      </w:r>
-      <w:r>
-        <w:rPr>
-          <w:rFonts w:ascii="Times New Roman" w:hAnsi="Times New Roman" w:cs="Times New Roman"/>
-        </w:rPr>
-        <w:t>employed as</w:t>
+    </w:p>
+    <w:p>
+      <w:pPr>
+        <w:rPr>
+          <w:rFonts w:ascii="Times New Roman" w:hAnsi="Times New Roman" w:cs="Times New Roman"/>
+        </w:rPr>
+      </w:pPr>
+      <w:r>
+        <w:rPr>
+          <w:rFonts w:ascii="Times New Roman" w:hAnsi="Times New Roman" w:cs="Times New Roman"/>
+        </w:rPr>
+        <w:t xml:space="preserve">William Ross </w:t>
+      </w:r>
+      <w:r>
+        <w:rPr>
+          <w:rFonts w:ascii="Times New Roman" w:hAnsi="Times New Roman" w:cs="Times New Roman"/>
+        </w:rPr>
+        <w:t>is</w:t>
+      </w:r>
+      <w:r>
+        <w:rPr>
+          <w:rFonts w:ascii="Times New Roman" w:hAnsi="Times New Roman" w:cs="Times New Roman"/>
+        </w:rPr>
+        <w:t xml:space="preserve"> an electrical engineering major in </w:t>
+      </w:r>
+      <w:r>
+        <w:rPr>
+          <w:rFonts w:ascii="Times New Roman" w:hAnsi="Times New Roman" w:cs="Times New Roman"/>
+        </w:rPr>
+        <w:t>his</w:t>
+      </w:r>
+      <w:r>
+        <w:rPr>
+          <w:rFonts w:ascii="Times New Roman" w:hAnsi="Times New Roman" w:cs="Times New Roman"/>
+        </w:rPr>
+        <w:t xml:space="preserve"> 5th year. </w:t>
+      </w:r>
+      <w:r>
+        <w:rPr>
+          <w:rFonts w:ascii="Times New Roman" w:hAnsi="Times New Roman" w:cs="Times New Roman"/>
+        </w:rPr>
+        <w:t>He is</w:t>
+      </w:r>
+      <w:r>
+        <w:rPr>
+          <w:rFonts w:ascii="Times New Roman" w:hAnsi="Times New Roman" w:cs="Times New Roman"/>
+        </w:rPr>
+        <w:t xml:space="preserve"> interested in software engineering and ha</w:t>
+      </w:r>
+      <w:r>
+        <w:rPr>
+          <w:rFonts w:ascii="Times New Roman" w:hAnsi="Times New Roman" w:cs="Times New Roman"/>
+        </w:rPr>
+        <w:t>s</w:t>
+      </w:r>
+      <w:r>
+        <w:rPr>
+          <w:rFonts w:ascii="Times New Roman" w:hAnsi="Times New Roman" w:cs="Times New Roman"/>
+        </w:rPr>
+        <w:t xml:space="preserve"> some experience with python and deep learning research.</w:t>
+      </w:r>
+    </w:p>
+    <w:p>
+      <w:pPr>
+        <w:rPr>
+          <w:rFonts w:ascii="Times New Roman" w:hAnsi="Times New Roman" w:cs="Times New Roman"/>
+        </w:rPr>
+      </w:pPr>
+    </w:p>
+    <w:p>
+      <w:pPr>
+        <w:spacing w:after="120"/>
+        <w:rPr>
+          <w:rFonts w:ascii="Times New Roman" w:hAnsi="Times New Roman" w:cs="Times New Roman"/>
+        </w:rPr>
+      </w:pPr>
+      <w:r>
+        <w:rPr>
+          <w:rFonts w:ascii="Times New Roman" w:hAnsi="Times New Roman" w:cs="Times New Roman"/>
+        </w:rPr>
+        <w:t xml:space="preserve">Overall, our team has limited experience with </w:t>
+      </w:r>
+      <w:r>
+        <w:rPr>
+          <w:rFonts w:ascii="Times New Roman" w:hAnsi="Times New Roman" w:cs="Times New Roman"/>
+        </w:rPr>
+        <w:t xml:space="preserve">both </w:t>
+      </w:r>
+      <w:r>
+        <w:rPr>
+          <w:rFonts w:ascii="Times New Roman" w:hAnsi="Times New Roman" w:cs="Times New Roman"/>
+        </w:rPr>
+        <w:t>Python and robotics</w:t>
+      </w:r>
+      <w:r>
+        <w:rPr>
+          <w:rFonts w:ascii="Times New Roman" w:hAnsi="Times New Roman" w:cs="Times New Roman"/>
+        </w:rPr>
+        <w:t>,</w:t>
+      </w:r>
+      <w:r>
+        <w:rPr>
+          <w:rFonts w:ascii="Times New Roman" w:hAnsi="Times New Roman" w:cs="Times New Roman"/>
+        </w:rPr>
+        <w:t xml:space="preserve"> which will </w:t>
+      </w:r>
+      <w:r>
+        <w:rPr>
+          <w:rFonts w:ascii="Times New Roman" w:hAnsi="Times New Roman" w:cs="Times New Roman"/>
+        </w:rPr>
+        <w:t>certainly be</w:t>
       </w:r>
       <w:r>
         <w:rPr>
@@ -4700,202 +5510,6 @@
         <w:rPr>
           <w:rFonts w:ascii="Times New Roman" w:hAnsi="Times New Roman" w:cs="Times New Roman"/>
         </w:rPr>
-        <w:t>a</w:t>
-      </w:r>
-      <w:r>
-        <w:rPr>
-          <w:rFonts w:ascii="Times New Roman" w:hAnsi="Times New Roman" w:cs="Times New Roman"/>
-        </w:rPr>
-        <w:t xml:space="preserve"> </w:t>
-      </w:r>
-      <w:r>
-        <w:rPr>
-          <w:rFonts w:ascii="Times New Roman" w:hAnsi="Times New Roman" w:cs="Times New Roman"/>
-        </w:rPr>
-        <w:t xml:space="preserve">Software Engineer at </w:t>
-      </w:r>
-      <w:proofErr w:type="spellStart"/>
-      <w:r>
-        <w:rPr>
-          <w:rFonts w:ascii="Times New Roman" w:hAnsi="Times New Roman" w:cs="Times New Roman"/>
-        </w:rPr>
-        <w:t>Eclypses</w:t>
-      </w:r>
-      <w:proofErr w:type="spellEnd"/>
-      <w:r>
-        <w:rPr>
-          <w:rFonts w:ascii="Times New Roman" w:hAnsi="Times New Roman" w:cs="Times New Roman"/>
-        </w:rPr>
-        <w:t>, a cyber security company located in Colorado Springs. He</w:t>
-      </w:r>
-      <w:r>
-        <w:rPr>
-          <w:rFonts w:ascii="Times New Roman" w:hAnsi="Times New Roman" w:cs="Times New Roman"/>
-        </w:rPr>
-        <w:t xml:space="preserve"> has considerable background in the .NET ecosystem as well as experience</w:t>
-      </w:r>
-      <w:r>
-        <w:rPr>
-          <w:rFonts w:ascii="Times New Roman" w:hAnsi="Times New Roman" w:cs="Times New Roman"/>
-        </w:rPr>
-        <w:t xml:space="preserve"> with the software engineering process, agile development</w:t>
-      </w:r>
-      <w:r>
-        <w:rPr>
-          <w:rFonts w:ascii="Times New Roman" w:hAnsi="Times New Roman" w:cs="Times New Roman"/>
-        </w:rPr>
-        <w:t>,</w:t>
-      </w:r>
-      <w:r>
-        <w:rPr>
-          <w:rFonts w:ascii="Times New Roman" w:hAnsi="Times New Roman" w:cs="Times New Roman"/>
-        </w:rPr>
-        <w:t xml:space="preserve"> software security and computational cryptography, applied</w:t>
-      </w:r>
-      <w:r>
-        <w:rPr>
-          <w:rFonts w:ascii="Times New Roman" w:hAnsi="Times New Roman" w:cs="Times New Roman"/>
-        </w:rPr>
-        <w:t xml:space="preserve"> </w:t>
-      </w:r>
-      <w:r>
-        <w:rPr>
-          <w:rFonts w:ascii="Times New Roman" w:hAnsi="Times New Roman" w:cs="Times New Roman"/>
-        </w:rPr>
-        <w:t>deep learning methods for object detection and tracking, IoT</w:t>
-      </w:r>
-      <w:r>
-        <w:rPr>
-          <w:rFonts w:ascii="Times New Roman" w:hAnsi="Times New Roman" w:cs="Times New Roman"/>
-        </w:rPr>
-        <w:t xml:space="preserve"> systems</w:t>
-      </w:r>
-      <w:r>
-        <w:rPr>
-          <w:rFonts w:ascii="Times New Roman" w:hAnsi="Times New Roman" w:cs="Times New Roman"/>
-        </w:rPr>
-        <w:t>, and some exposure to robotics.</w:t>
-      </w:r>
-    </w:p>
-    <w:p>
-      <w:pPr>
-        <w:spacing w:after="120"/>
-        <w:rPr>
-          <w:rFonts w:ascii="Times New Roman" w:hAnsi="Times New Roman" w:cs="Times New Roman"/>
-        </w:rPr>
-      </w:pPr>
-    </w:p>
-    <w:p>
-      <w:pPr>
-        <w:spacing w:after="120"/>
-        <w:rPr>
-          <w:rFonts w:ascii="Times New Roman" w:hAnsi="Times New Roman" w:cs="Times New Roman"/>
-        </w:rPr>
-      </w:pPr>
-      <w:r>
-        <w:rPr>
-          <w:rFonts w:ascii="Times New Roman" w:hAnsi="Times New Roman" w:cs="Times New Roman"/>
-        </w:rPr>
-        <w:t xml:space="preserve">Colton </w:t>
-      </w:r>
-      <w:proofErr w:type="spellStart"/>
-      <w:r>
-        <w:rPr>
-          <w:rFonts w:ascii="Times New Roman" w:hAnsi="Times New Roman" w:cs="Times New Roman"/>
-        </w:rPr>
-        <w:t>Homuth</w:t>
-      </w:r>
-      <w:proofErr w:type="spellEnd"/>
-      <w:r>
-        <w:rPr>
-          <w:rFonts w:ascii="Times New Roman" w:hAnsi="Times New Roman" w:cs="Times New Roman"/>
-        </w:rPr>
-        <w:t xml:space="preserve"> …</w:t>
-      </w:r>
-    </w:p>
-    <w:p>
-      <w:pPr>
-        <w:spacing w:after="120"/>
-        <w:rPr>
-          <w:rFonts w:ascii="Times New Roman" w:hAnsi="Times New Roman" w:cs="Times New Roman"/>
-        </w:rPr>
-      </w:pPr>
-    </w:p>
-    <w:p>
-      <w:pPr>
-        <w:spacing w:after="120"/>
-        <w:rPr>
-          <w:rFonts w:ascii="Times New Roman" w:hAnsi="Times New Roman" w:cs="Times New Roman"/>
-        </w:rPr>
-      </w:pPr>
-      <w:r>
-        <w:rPr>
-          <w:rFonts w:ascii="Times New Roman" w:hAnsi="Times New Roman" w:cs="Times New Roman"/>
-        </w:rPr>
-        <w:t>William Ross …</w:t>
-      </w:r>
-    </w:p>
-    <w:p>
-      <w:pPr>
-        <w:spacing w:after="120"/>
-        <w:rPr>
-          <w:rFonts w:ascii="Times New Roman" w:hAnsi="Times New Roman" w:cs="Times New Roman"/>
-        </w:rPr>
-      </w:pPr>
-    </w:p>
-    <w:p>
-      <w:pPr>
-        <w:spacing w:after="120"/>
-        <w:rPr>
-          <w:rFonts w:ascii="Times New Roman" w:hAnsi="Times New Roman" w:cs="Times New Roman"/>
-        </w:rPr>
-      </w:pPr>
-      <w:r>
-        <w:rPr>
-          <w:rFonts w:ascii="Times New Roman" w:hAnsi="Times New Roman" w:cs="Times New Roman"/>
-        </w:rPr>
-        <w:t xml:space="preserve">Overall, our team has limited experience with </w:t>
-      </w:r>
-      <w:r>
-        <w:rPr>
-          <w:rFonts w:ascii="Times New Roman" w:hAnsi="Times New Roman" w:cs="Times New Roman"/>
-        </w:rPr>
-        <w:t xml:space="preserve">both </w:t>
-      </w:r>
-      <w:r>
-        <w:rPr>
-          <w:rFonts w:ascii="Times New Roman" w:hAnsi="Times New Roman" w:cs="Times New Roman"/>
-        </w:rPr>
-        <w:t>Python and robotics</w:t>
-      </w:r>
-      <w:r>
-        <w:rPr>
-          <w:rFonts w:ascii="Times New Roman" w:hAnsi="Times New Roman" w:cs="Times New Roman"/>
-        </w:rPr>
-        <w:t>,</w:t>
-      </w:r>
-      <w:r>
-        <w:rPr>
-          <w:rFonts w:ascii="Times New Roman" w:hAnsi="Times New Roman" w:cs="Times New Roman"/>
-        </w:rPr>
-        <w:t xml:space="preserve"> which will </w:t>
-      </w:r>
-      <w:r>
-        <w:rPr>
-          <w:rFonts w:ascii="Times New Roman" w:hAnsi="Times New Roman" w:cs="Times New Roman"/>
-        </w:rPr>
-        <w:t>certainly be</w:t>
-      </w:r>
-      <w:r>
-        <w:rPr>
-          <w:rFonts w:ascii="Times New Roman" w:hAnsi="Times New Roman" w:cs="Times New Roman"/>
-        </w:rPr>
-        <w:t xml:space="preserve"> </w:t>
-      </w:r>
-      <w:r>
-        <w:rPr>
-          <w:rFonts w:ascii="Times New Roman" w:hAnsi="Times New Roman" w:cs="Times New Roman"/>
-        </w:rPr>
         <w:t xml:space="preserve">key </w:t>
       </w:r>
       <w:r>
@@ -4908,7 +5522,13 @@
         <w:rPr>
           <w:rFonts w:ascii="Times New Roman" w:hAnsi="Times New Roman" w:cs="Times New Roman"/>
         </w:rPr>
-        <w:t xml:space="preserve">Developing familiarity and understanding of the proprietary NAO Framework will also require a significant investment from the </w:t>
+        <w:t>Several team members also have limited exposure to machine learning algorithms and the processes required for their development and application. In addition, d</w:t>
+      </w:r>
+      <w:r>
+        <w:rPr>
+          <w:rFonts w:ascii="Times New Roman" w:hAnsi="Times New Roman" w:cs="Times New Roman"/>
+        </w:rPr>
+        <w:t xml:space="preserve">eveloping familiarity and understanding of the proprietary NAO Framework will require a significant investment from the </w:t>
       </w:r>
       <w:r>
         <w:rPr>
@@ -5027,56 +5647,56 @@
         <w:rPr>
           <w:rFonts w:ascii="Times New Roman" w:hAnsi="Times New Roman" w:cs="Times New Roman"/>
         </w:rPr>
-        <w:t xml:space="preserve">erbal instructions and visual cues, as well as being capable of performing many of its functions autonomously. In general, the robot should be placed in a room, directly in front of a drawing surface, and a number of colored writing implements should be available in the nearby vicinity. The person interacting with the robot should then enter the room and approach the robot, optionally offering a greeting. The </w:t>
+        <w:t xml:space="preserve">erbal instructions and visual cues, as well as being capable of performing many of its functions autonomously. In general, the robot should be placed in a room, directly in front of a drawing surface, and a number of colored writing implements should be available in the nearby vicinity. The person interacting with the robot should then enter the room and approach the robot, optionally offering a greeting. The interactive drawing session should begin either with the person verbally instructing the robot to draw a picture, or with the person agreeing to the robot’s suggestion that they draw a picture together. </w:t>
+      </w:r>
+      <w:r>
+        <w:rPr>
+          <w:rFonts w:ascii="Times New Roman" w:hAnsi="Times New Roman" w:cs="Times New Roman"/>
+        </w:rPr>
+        <w:t xml:space="preserve">If the picture to be drawn has not been specified, the robot will ask to clarify what picture should be drawn. From there, the robot will ask the person to </w:t>
+      </w:r>
+      <w:r>
+        <w:rPr>
+          <w:rFonts w:ascii="Times New Roman" w:hAnsi="Times New Roman" w:cs="Times New Roman"/>
+        </w:rPr>
+        <w:t>place the writing implement of the person’s desired</w:t>
+      </w:r>
+      <w:r>
+        <w:rPr>
+          <w:rFonts w:ascii="Times New Roman" w:hAnsi="Times New Roman" w:cs="Times New Roman"/>
+        </w:rPr>
+        <w:t xml:space="preserve"> color </w:t>
+      </w:r>
+      <w:r>
+        <w:rPr>
+          <w:rFonts w:ascii="Times New Roman" w:hAnsi="Times New Roman" w:cs="Times New Roman"/>
+        </w:rPr>
+        <w:t>into its hand</w:t>
+      </w:r>
+      <w:r>
+        <w:rPr>
+          <w:rFonts w:ascii="Times New Roman" w:hAnsi="Times New Roman" w:cs="Times New Roman"/>
+        </w:rPr>
+        <w:t xml:space="preserve">. Once the person has placed the writing implement in the robot’s hand, the hand will close </w:t>
+      </w:r>
+      <w:r>
+        <w:rPr>
+          <w:rFonts w:ascii="Times New Roman" w:hAnsi="Times New Roman" w:cs="Times New Roman"/>
+        </w:rPr>
+        <w:t xml:space="preserve">to grip it </w:t>
+      </w:r>
+      <w:r>
+        <w:rPr>
+          <w:rFonts w:ascii="Times New Roman" w:hAnsi="Times New Roman" w:cs="Times New Roman"/>
+        </w:rPr>
+        <w:t xml:space="preserve">and the robot </w:t>
       </w:r>
       <w:r>
         <w:rPr>
           <w:rFonts w:ascii="Times New Roman" w:hAnsi="Times New Roman" w:cs="Times New Roman"/>
         </w:rPr>
         <w:lastRenderedPageBreak/>
-        <w:t xml:space="preserve">interactive drawing session should begin either with the person verbally instructing the robot to draw a picture, or with the person agreeing to the robot’s suggestion that they draw a picture together. </w:t>
-      </w:r>
-      <w:r>
-        <w:rPr>
-          <w:rFonts w:ascii="Times New Roman" w:hAnsi="Times New Roman" w:cs="Times New Roman"/>
-        </w:rPr>
-        <w:t xml:space="preserve">If the picture to be drawn has not been specified, the robot will ask to clarify what picture should be drawn. From there, the robot will ask the person to </w:t>
-      </w:r>
-      <w:r>
-        <w:rPr>
-          <w:rFonts w:ascii="Times New Roman" w:hAnsi="Times New Roman" w:cs="Times New Roman"/>
-        </w:rPr>
-        <w:t>place the writing implement of the person’s desired</w:t>
-      </w:r>
-      <w:r>
-        <w:rPr>
-          <w:rFonts w:ascii="Times New Roman" w:hAnsi="Times New Roman" w:cs="Times New Roman"/>
-        </w:rPr>
-        <w:t xml:space="preserve"> color </w:t>
-      </w:r>
-      <w:r>
-        <w:rPr>
-          <w:rFonts w:ascii="Times New Roman" w:hAnsi="Times New Roman" w:cs="Times New Roman"/>
-        </w:rPr>
-        <w:t>into its hand</w:t>
-      </w:r>
-      <w:r>
-        <w:rPr>
-          <w:rFonts w:ascii="Times New Roman" w:hAnsi="Times New Roman" w:cs="Times New Roman"/>
-        </w:rPr>
-        <w:t xml:space="preserve">. Once the person has placed the writing implement in the robot’s hand, the hand will close </w:t>
-      </w:r>
-      <w:r>
-        <w:rPr>
-          <w:rFonts w:ascii="Times New Roman" w:hAnsi="Times New Roman" w:cs="Times New Roman"/>
-        </w:rPr>
-        <w:t xml:space="preserve">to grip it </w:t>
-      </w:r>
-      <w:r>
-        <w:rPr>
-          <w:rFonts w:ascii="Times New Roman" w:hAnsi="Times New Roman" w:cs="Times New Roman"/>
-        </w:rPr>
-        <w:t>and the robot will begin drawing the desired picture on the drawing surface. Once complete, the robot will ask the person if they like the picture and</w:t>
+        <w:t>will begin drawing the desired picture on the drawing surface. Once complete, the robot will ask the person if they like the picture and</w:t>
       </w:r>
       <w:r>
         <w:rPr>
@@ -5338,6 +5958,87 @@
           <w:rFonts w:ascii="Times New Roman" w:hAnsi="Times New Roman" w:cs="Times New Roman"/>
         </w:rPr>
       </w:pPr>
+      <w:r>
+        <w:rPr>
+          <w:rFonts w:ascii="Times New Roman" w:hAnsi="Times New Roman" w:cs="Times New Roman"/>
+        </w:rPr>
+        <w:drawing>
+          <wp:inline distT="0" distB="0" distL="0" distR="0" wp14:anchorId="47837401" wp14:editId="380C2C18">
+            <wp:extent cx="6629400" cy="2686050"/>
+            <wp:effectExtent l="38100" t="38100" r="38100" b="31750"/>
+            <wp:docPr id="1030" name="Picture 6" descr="Graphical user interface&#10;&#10;Description automatically generated">
+              <a:extLst xmlns:a="http://schemas.openxmlformats.org/drawingml/2006/main">
+                <a:ext uri="{FF2B5EF4-FFF2-40B4-BE49-F238E27FC236}">
+                  <a16:creationId xmlns:a16="http://schemas.microsoft.com/office/drawing/2014/main" id="{C07C5504-9D11-BF43-8F62-CD2A19705716}"/>
+                </a:ext>
+              </a:extLst>
+            </wp:docPr>
+            <wp:cNvGraphicFramePr>
+              <a:graphicFrameLocks xmlns:a="http://schemas.openxmlformats.org/drawingml/2006/main" noChangeAspect="1"/>
+            </wp:cNvGraphicFramePr>
+            <a:graphic xmlns:a="http://schemas.openxmlformats.org/drawingml/2006/main">
+              <a:graphicData uri="http://schemas.openxmlformats.org/drawingml/2006/picture">
+                <pic:pic xmlns:pic="http://schemas.openxmlformats.org/drawingml/2006/picture">
+                  <pic:nvPicPr>
+                    <pic:cNvPr id="1030" name="Picture 6" descr="Graphical user interface&#10;&#10;Description automatically generated">
+                      <a:extLst>
+                        <a:ext uri="{FF2B5EF4-FFF2-40B4-BE49-F238E27FC236}">
+                          <a16:creationId xmlns:a16="http://schemas.microsoft.com/office/drawing/2014/main" id="{C07C5504-9D11-BF43-8F62-CD2A19705716}"/>
+                        </a:ext>
+                      </a:extLst>
+                    </pic:cNvPr>
+                    <pic:cNvPicPr>
+                      <a:picLocks noChangeAspect="1" noChangeArrowheads="1"/>
+                    </pic:cNvPicPr>
+                  </pic:nvPicPr>
+                  <pic:blipFill rotWithShape="1">
+                    <a:blip r:embed="rId8">
+                      <a:extLst>
+                        <a:ext uri="{28A0092B-C50C-407E-A947-70E740481C1C}">
+                          <a14:useLocalDpi xmlns:a14="http://schemas.microsoft.com/office/drawing/2010/main" val="0"/>
+                        </a:ext>
+                      </a:extLst>
+                    </a:blip>
+                    <a:srcRect l="833" t="1640" r="2500" b="21312"/>
+                    <a:stretch/>
+                  </pic:blipFill>
+                  <pic:spPr bwMode="auto">
+                    <a:xfrm>
+                      <a:off x="0" y="0"/>
+                      <a:ext cx="6629400" cy="2686050"/>
+                    </a:xfrm>
+                    <a:prstGeom prst="roundRect">
+                      <a:avLst>
+                        <a:gd name="adj" fmla="val 4167"/>
+                      </a:avLst>
+                    </a:prstGeom>
+                    <a:solidFill>
+                      <a:srgbClr val="FFFFFF"/>
+                    </a:solidFill>
+                    <a:ln w="76200" cap="sq">
+                      <a:noFill/>
+                      <a:miter lim="800000"/>
+                    </a:ln>
+                    <a:effectLst/>
+                    <a:scene3d>
+                      <a:camera prst="orthographicFront"/>
+                      <a:lightRig rig="threePt" dir="t">
+                        <a:rot lat="0" lon="0" rev="2700000"/>
+                      </a:lightRig>
+                    </a:scene3d>
+                    <a:sp3d contourW="6350">
+                      <a:bevelT h="38100"/>
+                      <a:contourClr>
+                        <a:srgbClr val="C0C0C0"/>
+                      </a:contourClr>
+                    </a:sp3d>
+                  </pic:spPr>
+                </pic:pic>
+              </a:graphicData>
+            </a:graphic>
+          </wp:inline>
+        </w:drawing>
+      </w:r>
     </w:p>
     <w:p>
       <w:pPr>
@@ -5345,6 +6046,7 @@
       </w:pPr>
       <w:bookmarkStart w:id="18" w:name="_Toc511225743"/>
       <w:r>
+        <w:lastRenderedPageBreak/>
         <w:t xml:space="preserve">System </w:t>
       </w:r>
       <w:r>
@@ -5364,13 +6066,8 @@
         <w:t xml:space="preserve">[written by </w:t>
       </w:r>
       <w:r>
-        <w:t xml:space="preserve">Colton </w:t>
-      </w:r>
-      <w:proofErr w:type="spellStart"/>
-      <w:r>
-        <w:t>Homuth</w:t>
-      </w:r>
-      <w:proofErr w:type="spellEnd"/>
+        <w:t>Colton Homuth</w:t>
+      </w:r>
       <w:r>
         <w:t>]</w:t>
       </w:r>
@@ -5422,31 +6119,247 @@
           <w:rFonts w:ascii="Times New Roman" w:eastAsia="Times New Roman" w:hAnsi="Times New Roman" w:cs="Times New Roman"/>
           <w:lang w:eastAsia="en-US"/>
         </w:rPr>
-        <w:t xml:space="preserve">The NAO robot must be able to create a drawing using an expo marker on a board. On top of this, it needs to also be able to communicate with another person to help promote social interaction. There are many steps that need to be taken to accomplish this as it can be separated into many sub-tasks. The most important being the creation of a drawing algorithm able to use the predefined motor controls to make precise movements. Other than this, it must also be able to hold a writing utensil, respond to verbal commands, </w:t>
+        <w:t>The NAO robot must be able to create a drawing using a</w:t>
       </w:r>
       <w:r>
         <w:rPr>
           <w:rFonts w:ascii="Times New Roman" w:eastAsia="Times New Roman" w:hAnsi="Times New Roman" w:cs="Times New Roman"/>
           <w:lang w:eastAsia="en-US"/>
         </w:rPr>
-        <w:lastRenderedPageBreak/>
-        <w:t xml:space="preserve">recognize a writing surface, along with interact with another person during all of this. The NAO robot has built in capabilities that support most of these tasks from their </w:t>
-      </w:r>
-      <w:proofErr w:type="spellStart"/>
+        <w:t xml:space="preserve"> dry erase</w:t>
+      </w:r>
       <w:r>
         <w:rPr>
           <w:rFonts w:ascii="Times New Roman" w:eastAsia="Times New Roman" w:hAnsi="Times New Roman" w:cs="Times New Roman"/>
           <w:lang w:eastAsia="en-US"/>
         </w:rPr>
-        <w:t>NAOqi</w:t>
-      </w:r>
-      <w:proofErr w:type="spellEnd"/>
+        <w:t xml:space="preserve"> marker on a </w:t>
+      </w:r>
       <w:r>
         <w:rPr>
           <w:rFonts w:ascii="Times New Roman" w:eastAsia="Times New Roman" w:hAnsi="Times New Roman" w:cs="Times New Roman"/>
           <w:lang w:eastAsia="en-US"/>
         </w:rPr>
-        <w:t xml:space="preserve"> SDK so our biggest task will be figuring out what complex algorithms we can implement to both assist this framework and supplement it as needed to complete our goals.</w:t>
+        <w:t>white</w:t>
+      </w:r>
+      <w:r>
+        <w:rPr>
+          <w:rFonts w:ascii="Times New Roman" w:eastAsia="Times New Roman" w:hAnsi="Times New Roman" w:cs="Times New Roman"/>
+          <w:lang w:eastAsia="en-US"/>
+        </w:rPr>
+        <w:t xml:space="preserve">board. On top of this, it needs to be able to communicate with </w:t>
+      </w:r>
+      <w:r>
+        <w:rPr>
+          <w:rFonts w:ascii="Times New Roman" w:eastAsia="Times New Roman" w:hAnsi="Times New Roman" w:cs="Times New Roman"/>
+          <w:lang w:eastAsia="en-US"/>
+        </w:rPr>
+        <w:t>a</w:t>
+      </w:r>
+      <w:r>
+        <w:rPr>
+          <w:rFonts w:ascii="Times New Roman" w:eastAsia="Times New Roman" w:hAnsi="Times New Roman" w:cs="Times New Roman"/>
+          <w:lang w:eastAsia="en-US"/>
+        </w:rPr>
+        <w:t xml:space="preserve"> person </w:t>
+      </w:r>
+      <w:r>
+        <w:rPr>
+          <w:rFonts w:ascii="Times New Roman" w:eastAsia="Times New Roman" w:hAnsi="Times New Roman" w:cs="Times New Roman"/>
+          <w:lang w:eastAsia="en-US"/>
+        </w:rPr>
+        <w:t xml:space="preserve">in order </w:t>
+      </w:r>
+      <w:r>
+        <w:rPr>
+          <w:rFonts w:ascii="Times New Roman" w:eastAsia="Times New Roman" w:hAnsi="Times New Roman" w:cs="Times New Roman"/>
+          <w:lang w:eastAsia="en-US"/>
+        </w:rPr>
+        <w:t>to help promote social interaction. There are many steps that need to be taken to accomplish this</w:t>
+      </w:r>
+      <w:r>
+        <w:rPr>
+          <w:rFonts w:ascii="Times New Roman" w:eastAsia="Times New Roman" w:hAnsi="Times New Roman" w:cs="Times New Roman"/>
+          <w:lang w:eastAsia="en-US"/>
+        </w:rPr>
+        <w:t>,</w:t>
+      </w:r>
+      <w:r>
+        <w:rPr>
+          <w:rFonts w:ascii="Times New Roman" w:eastAsia="Times New Roman" w:hAnsi="Times New Roman" w:cs="Times New Roman"/>
+          <w:lang w:eastAsia="en-US"/>
+        </w:rPr>
+        <w:t xml:space="preserve"> as it can be separated into many sub-tasks. The most important being the creation of a drawing algorithm able to </w:t>
+      </w:r>
+      <w:r>
+        <w:rPr>
+          <w:rFonts w:ascii="Times New Roman" w:eastAsia="Times New Roman" w:hAnsi="Times New Roman" w:cs="Times New Roman"/>
+          <w:lang w:eastAsia="en-US"/>
+        </w:rPr>
+        <w:t xml:space="preserve">make </w:t>
+      </w:r>
+      <w:r>
+        <w:rPr>
+          <w:rFonts w:ascii="Times New Roman" w:eastAsia="Times New Roman" w:hAnsi="Times New Roman" w:cs="Times New Roman"/>
+          <w:lang w:eastAsia="en-US"/>
+        </w:rPr>
+        <w:t xml:space="preserve">use </w:t>
+      </w:r>
+      <w:r>
+        <w:rPr>
+          <w:rFonts w:ascii="Times New Roman" w:eastAsia="Times New Roman" w:hAnsi="Times New Roman" w:cs="Times New Roman"/>
+          <w:lang w:eastAsia="en-US"/>
+        </w:rPr>
+        <w:t>of a</w:t>
+      </w:r>
+      <w:r>
+        <w:rPr>
+          <w:rFonts w:ascii="Times New Roman" w:eastAsia="Times New Roman" w:hAnsi="Times New Roman" w:cs="Times New Roman"/>
+          <w:lang w:eastAsia="en-US"/>
+        </w:rPr>
+        <w:t xml:space="preserve"> predefined motor control</w:t>
+      </w:r>
+      <w:r>
+        <w:rPr>
+          <w:rFonts w:ascii="Times New Roman" w:eastAsia="Times New Roman" w:hAnsi="Times New Roman" w:cs="Times New Roman"/>
+          <w:lang w:eastAsia="en-US"/>
+        </w:rPr>
+        <w:t xml:space="preserve"> module</w:t>
+      </w:r>
+      <w:r>
+        <w:rPr>
+          <w:rFonts w:ascii="Times New Roman" w:eastAsia="Times New Roman" w:hAnsi="Times New Roman" w:cs="Times New Roman"/>
+          <w:lang w:eastAsia="en-US"/>
+        </w:rPr>
+        <w:t xml:space="preserve"> to make precise movements. </w:t>
+      </w:r>
+      <w:r>
+        <w:rPr>
+          <w:rFonts w:ascii="Times New Roman" w:eastAsia="Times New Roman" w:hAnsi="Times New Roman" w:cs="Times New Roman"/>
+          <w:lang w:eastAsia="en-US"/>
+        </w:rPr>
+        <w:t>It</w:t>
+      </w:r>
+      <w:r>
+        <w:rPr>
+          <w:rFonts w:ascii="Times New Roman" w:eastAsia="Times New Roman" w:hAnsi="Times New Roman" w:cs="Times New Roman"/>
+          <w:lang w:eastAsia="en-US"/>
+        </w:rPr>
+        <w:t xml:space="preserve"> must also be able to hold a writing utensil</w:t>
+      </w:r>
+      <w:r>
+        <w:rPr>
+          <w:rFonts w:ascii="Times New Roman" w:eastAsia="Times New Roman" w:hAnsi="Times New Roman" w:cs="Times New Roman"/>
+          <w:lang w:eastAsia="en-US"/>
+        </w:rPr>
+        <w:t xml:space="preserve"> (dry erase marker)</w:t>
+      </w:r>
+      <w:r>
+        <w:rPr>
+          <w:rFonts w:ascii="Times New Roman" w:eastAsia="Times New Roman" w:hAnsi="Times New Roman" w:cs="Times New Roman"/>
+          <w:lang w:eastAsia="en-US"/>
+        </w:rPr>
+        <w:t>, respond to verbal commands, recognize a writing surface</w:t>
+      </w:r>
+      <w:r>
+        <w:rPr>
+          <w:rFonts w:ascii="Times New Roman" w:eastAsia="Times New Roman" w:hAnsi="Times New Roman" w:cs="Times New Roman"/>
+          <w:lang w:eastAsia="en-US"/>
+        </w:rPr>
+        <w:t xml:space="preserve"> (whiteboard)</w:t>
+      </w:r>
+      <w:r>
+        <w:rPr>
+          <w:rFonts w:ascii="Times New Roman" w:eastAsia="Times New Roman" w:hAnsi="Times New Roman" w:cs="Times New Roman"/>
+          <w:lang w:eastAsia="en-US"/>
+        </w:rPr>
+        <w:t xml:space="preserve">, </w:t>
+      </w:r>
+      <w:r>
+        <w:rPr>
+          <w:rFonts w:ascii="Times New Roman" w:eastAsia="Times New Roman" w:hAnsi="Times New Roman" w:cs="Times New Roman"/>
+          <w:lang w:eastAsia="en-US"/>
+        </w:rPr>
+        <w:t>as well as</w:t>
+      </w:r>
+      <w:r>
+        <w:rPr>
+          <w:rFonts w:ascii="Times New Roman" w:eastAsia="Times New Roman" w:hAnsi="Times New Roman" w:cs="Times New Roman"/>
+          <w:lang w:eastAsia="en-US"/>
+        </w:rPr>
+        <w:t xml:space="preserve"> interact with another person </w:t>
+      </w:r>
+      <w:r>
+        <w:rPr>
+          <w:rFonts w:ascii="Times New Roman" w:eastAsia="Times New Roman" w:hAnsi="Times New Roman" w:cs="Times New Roman"/>
+          <w:lang w:eastAsia="en-US"/>
+        </w:rPr>
+        <w:t>throughout the activity</w:t>
+      </w:r>
+      <w:r>
+        <w:rPr>
+          <w:rFonts w:ascii="Times New Roman" w:eastAsia="Times New Roman" w:hAnsi="Times New Roman" w:cs="Times New Roman"/>
+          <w:lang w:eastAsia="en-US"/>
+        </w:rPr>
+        <w:t>. The NAO robot has buil</w:t>
+      </w:r>
+      <w:r>
+        <w:rPr>
+          <w:rFonts w:ascii="Times New Roman" w:eastAsia="Times New Roman" w:hAnsi="Times New Roman" w:cs="Times New Roman"/>
+          <w:lang w:eastAsia="en-US"/>
+        </w:rPr>
+        <w:t>t-</w:t>
+      </w:r>
+      <w:r>
+        <w:rPr>
+          <w:rFonts w:ascii="Times New Roman" w:eastAsia="Times New Roman" w:hAnsi="Times New Roman" w:cs="Times New Roman"/>
+          <w:lang w:eastAsia="en-US"/>
+        </w:rPr>
+        <w:t xml:space="preserve">in capabilities that support most of these tasks </w:t>
+      </w:r>
+      <w:r>
+        <w:rPr>
+          <w:rFonts w:ascii="Times New Roman" w:eastAsia="Times New Roman" w:hAnsi="Times New Roman" w:cs="Times New Roman"/>
+          <w:lang w:eastAsia="en-US"/>
+        </w:rPr>
+        <w:t>using</w:t>
+      </w:r>
+      <w:r>
+        <w:rPr>
+          <w:rFonts w:ascii="Times New Roman" w:eastAsia="Times New Roman" w:hAnsi="Times New Roman" w:cs="Times New Roman"/>
+          <w:lang w:eastAsia="en-US"/>
+        </w:rPr>
+        <w:t xml:space="preserve"> their </w:t>
+      </w:r>
+      <w:proofErr w:type="spellStart"/>
+      <w:r>
+        <w:rPr>
+          <w:rFonts w:ascii="Times New Roman" w:eastAsia="Times New Roman" w:hAnsi="Times New Roman" w:cs="Times New Roman"/>
+          <w:lang w:eastAsia="en-US"/>
+        </w:rPr>
+        <w:t>NAOqi</w:t>
+      </w:r>
+      <w:proofErr w:type="spellEnd"/>
+      <w:r>
+        <w:rPr>
+          <w:rFonts w:ascii="Times New Roman" w:eastAsia="Times New Roman" w:hAnsi="Times New Roman" w:cs="Times New Roman"/>
+          <w:lang w:eastAsia="en-US"/>
+        </w:rPr>
+        <w:t xml:space="preserve"> SDK</w:t>
+      </w:r>
+      <w:r>
+        <w:rPr>
+          <w:rFonts w:ascii="Times New Roman" w:eastAsia="Times New Roman" w:hAnsi="Times New Roman" w:cs="Times New Roman"/>
+          <w:lang w:eastAsia="en-US"/>
+        </w:rPr>
+        <w:t>. O</w:t>
+      </w:r>
+      <w:r>
+        <w:rPr>
+          <w:rFonts w:ascii="Times New Roman" w:eastAsia="Times New Roman" w:hAnsi="Times New Roman" w:cs="Times New Roman"/>
+          <w:lang w:eastAsia="en-US"/>
+        </w:rPr>
+        <w:t>ur biggest task will be figuring out what complex algorithms we can implement to both assist this framework and supplement it as needed to complete our goals.</w:t>
       </w:r>
     </w:p>
     <w:p>
@@ -5554,18 +6467,209 @@
           <w:rFonts w:ascii="Times New Roman" w:hAnsi="Times New Roman" w:cs="Times New Roman"/>
         </w:rPr>
       </w:pPr>
-      <w:r>
-        <w:rPr>
-          <w:rFonts w:ascii="Times New Roman" w:hAnsi="Times New Roman" w:cs="Times New Roman"/>
-        </w:rPr>
-        <w:t>&lt;Paste here&gt;</w:t>
+      <w:bookmarkStart w:id="20" w:name="_Toc511225745"/>
+      <w:r>
+        <w:rPr>
+          <w:rFonts w:ascii="Times New Roman" w:hAnsi="Times New Roman" w:cs="Times New Roman"/>
+        </w:rPr>
+        <w:t>Project f</w:t>
+      </w:r>
+      <w:r>
+        <w:rPr>
+          <w:rFonts w:ascii="Times New Roman" w:hAnsi="Times New Roman" w:cs="Times New Roman"/>
+        </w:rPr>
+        <w:t xml:space="preserve">unding will be </w:t>
+      </w:r>
+      <w:r>
+        <w:rPr>
+          <w:rFonts w:ascii="Times New Roman" w:hAnsi="Times New Roman" w:cs="Times New Roman"/>
+        </w:rPr>
+        <w:t xml:space="preserve">a total of </w:t>
+      </w:r>
+      <w:r>
+        <w:rPr>
+          <w:rFonts w:ascii="Times New Roman" w:hAnsi="Times New Roman" w:cs="Times New Roman"/>
+        </w:rPr>
+        <w:t xml:space="preserve">$400 </w:t>
+      </w:r>
+      <w:r>
+        <w:rPr>
+          <w:rFonts w:ascii="Times New Roman" w:hAnsi="Times New Roman" w:cs="Times New Roman"/>
+        </w:rPr>
+        <w:t>provided by</w:t>
+      </w:r>
+      <w:r>
+        <w:rPr>
+          <w:rFonts w:ascii="Times New Roman" w:hAnsi="Times New Roman" w:cs="Times New Roman"/>
+        </w:rPr>
+        <w:t xml:space="preserve"> the ECE department.</w:t>
+      </w:r>
+    </w:p>
+    <w:p>
+      <w:pPr>
+        <w:spacing w:after="120"/>
+        <w:rPr>
+          <w:rFonts w:ascii="Times New Roman" w:hAnsi="Times New Roman" w:cs="Times New Roman"/>
+        </w:rPr>
+      </w:pPr>
+      <w:r>
+        <w:rPr>
+          <w:rFonts w:ascii="Times New Roman" w:hAnsi="Times New Roman" w:cs="Times New Roman"/>
+        </w:rPr>
+        <w:t>Items:</w:t>
+      </w:r>
+    </w:p>
+    <w:p>
+      <w:pPr>
+        <w:pStyle w:val="ListParagraph"/>
+        <w:numPr>
+          <w:ilvl w:val="0"/>
+          <w:numId w:val="19"/>
+        </w:numPr>
+        <w:spacing w:after="120"/>
+        <w:rPr>
+          <w:rFonts w:ascii="Times New Roman" w:hAnsi="Times New Roman" w:cs="Times New Roman"/>
+        </w:rPr>
+      </w:pPr>
+      <w:r>
+        <w:rPr>
+          <w:rFonts w:ascii="Times New Roman" w:hAnsi="Times New Roman" w:cs="Times New Roman"/>
+        </w:rPr>
+        <w:t>Jetson Nano GPU</w:t>
+      </w:r>
+    </w:p>
+    <w:p>
+      <w:pPr>
+        <w:pStyle w:val="ListParagraph"/>
+        <w:numPr>
+          <w:ilvl w:val="0"/>
+          <w:numId w:val="19"/>
+        </w:numPr>
+        <w:spacing w:after="120"/>
+        <w:rPr>
+          <w:rFonts w:ascii="Times New Roman" w:hAnsi="Times New Roman" w:cs="Times New Roman"/>
+        </w:rPr>
+      </w:pPr>
+      <w:r>
+        <w:rPr>
+          <w:rFonts w:ascii="Times New Roman" w:hAnsi="Times New Roman" w:cs="Times New Roman"/>
+        </w:rPr>
+        <w:t>Remote access equipment: camera, “play pen” fence, and padding</w:t>
+      </w:r>
+    </w:p>
+    <w:p>
+      <w:pPr>
+        <w:pStyle w:val="ListParagraph"/>
+        <w:numPr>
+          <w:ilvl w:val="0"/>
+          <w:numId w:val="19"/>
+        </w:numPr>
+        <w:spacing w:after="120"/>
+        <w:rPr>
+          <w:rFonts w:ascii="Times New Roman" w:hAnsi="Times New Roman" w:cs="Times New Roman"/>
+        </w:rPr>
+      </w:pPr>
+      <w:r>
+        <w:rPr>
+          <w:rFonts w:ascii="Times New Roman" w:hAnsi="Times New Roman" w:cs="Times New Roman"/>
+        </w:rPr>
+        <w:t>3D printed materials: utensil holder, backpack (to hold GPU)</w:t>
+      </w:r>
+    </w:p>
+    <w:p>
+      <w:pPr>
+        <w:pStyle w:val="ListParagraph"/>
+        <w:numPr>
+          <w:ilvl w:val="0"/>
+          <w:numId w:val="19"/>
+        </w:numPr>
+        <w:spacing w:after="120"/>
+        <w:rPr>
+          <w:rFonts w:ascii="Times New Roman" w:hAnsi="Times New Roman" w:cs="Times New Roman"/>
+        </w:rPr>
+      </w:pPr>
+      <w:r>
+        <w:rPr>
+          <w:rFonts w:ascii="Times New Roman" w:hAnsi="Times New Roman" w:cs="Times New Roman"/>
+        </w:rPr>
+        <w:t>Depth sensor (LiDAR, Infrared)</w:t>
+      </w:r>
+    </w:p>
+    <w:p>
+      <w:pPr>
+        <w:spacing w:after="120"/>
+        <w:rPr>
+          <w:rFonts w:ascii="Times New Roman" w:hAnsi="Times New Roman" w:cs="Times New Roman"/>
+        </w:rPr>
+      </w:pPr>
+      <w:r>
+        <w:rPr>
+          <w:rFonts w:ascii="Times New Roman" w:hAnsi="Times New Roman" w:cs="Times New Roman"/>
+        </w:rPr>
+        <w:t>Cost Allocation:</w:t>
+      </w:r>
+    </w:p>
+    <w:p>
+      <w:pPr>
+        <w:pStyle w:val="ListParagraph"/>
+        <w:numPr>
+          <w:ilvl w:val="0"/>
+          <w:numId w:val="20"/>
+        </w:numPr>
+        <w:spacing w:after="120"/>
+        <w:rPr>
+          <w:rFonts w:ascii="Times New Roman" w:hAnsi="Times New Roman" w:cs="Times New Roman"/>
+        </w:rPr>
+      </w:pPr>
+      <w:r>
+        <w:rPr>
+          <w:rFonts w:ascii="Times New Roman" w:hAnsi="Times New Roman" w:cs="Times New Roman"/>
+        </w:rPr>
+        <w:t>GPU – free, borrowed from advisor Bill Michael</w:t>
+      </w:r>
+    </w:p>
+    <w:p>
+      <w:pPr>
+        <w:pStyle w:val="ListParagraph"/>
+        <w:numPr>
+          <w:ilvl w:val="0"/>
+          <w:numId w:val="20"/>
+        </w:numPr>
+        <w:spacing w:after="120"/>
+        <w:rPr>
+          <w:rFonts w:ascii="Times New Roman" w:hAnsi="Times New Roman" w:cs="Times New Roman"/>
+        </w:rPr>
+      </w:pPr>
+      <w:r>
+        <w:rPr>
+          <w:rFonts w:ascii="Times New Roman" w:hAnsi="Times New Roman" w:cs="Times New Roman"/>
+        </w:rPr>
+        <w:t>Depth sensor - $300</w:t>
+      </w:r>
+    </w:p>
+    <w:p>
+      <w:pPr>
+        <w:pStyle w:val="ListParagraph"/>
+        <w:numPr>
+          <w:ilvl w:val="0"/>
+          <w:numId w:val="20"/>
+        </w:numPr>
+        <w:spacing w:after="120"/>
+        <w:rPr>
+          <w:rFonts w:ascii="Times New Roman" w:hAnsi="Times New Roman" w:cs="Times New Roman"/>
+        </w:rPr>
+      </w:pPr>
+      <w:r>
+        <w:rPr>
+          <w:rFonts w:ascii="Times New Roman" w:hAnsi="Times New Roman" w:cs="Times New Roman"/>
+        </w:rPr>
+        <w:t>Remaining materials - $100</w:t>
       </w:r>
     </w:p>
     <w:p>
       <w:pPr>
         <w:pStyle w:val="Heading1"/>
       </w:pPr>
-      <w:bookmarkStart w:id="20" w:name="_Toc511225745"/>
       <w:r>
         <w:t>Deliverables</w:t>
       </w:r>
@@ -5682,7 +6786,19 @@
         <w:rPr>
           <w:rFonts w:ascii="Times New Roman" w:hAnsi="Times New Roman" w:cs="Times New Roman"/>
         </w:rPr>
-        <w:t xml:space="preserve">desired social drawing exercise. </w:t>
+        <w:t xml:space="preserve">desired </w:t>
+      </w:r>
+      <w:r>
+        <w:rPr>
+          <w:rFonts w:ascii="Times New Roman" w:hAnsi="Times New Roman" w:cs="Times New Roman"/>
+        </w:rPr>
+        <w:t>interactive</w:t>
+      </w:r>
+      <w:r>
+        <w:rPr>
+          <w:rFonts w:ascii="Times New Roman" w:hAnsi="Times New Roman" w:cs="Times New Roman"/>
+        </w:rPr>
+        <w:t xml:space="preserve"> drawing exercise. </w:t>
       </w:r>
       <w:r>
         <w:rPr>
@@ -5694,7 +6810,14 @@
         <w:rPr>
           <w:rFonts w:ascii="Times New Roman" w:hAnsi="Times New Roman" w:cs="Times New Roman"/>
         </w:rPr>
-        <w:t xml:space="preserve"> will include a custom SDK containing modules that provide the generic support components for implementing advanced social behaviors in the NAO robot, as well as a social interactive drawing module that implements the SDK in order to accomplish that use case.</w:t>
+        <w:t xml:space="preserve"> will include a custom SDK containing modules that provide the generic support components for implementing advanced social behaviors in the NAO robot, as </w:t>
+      </w:r>
+      <w:r>
+        <w:rPr>
+          <w:rFonts w:ascii="Times New Roman" w:hAnsi="Times New Roman" w:cs="Times New Roman"/>
+        </w:rPr>
+        <w:lastRenderedPageBreak/>
+        <w:t>well as a social interactive drawing module that implements the SDK in order to accomplish that use case.</w:t>
       </w:r>
       <w:r>
         <w:rPr>
@@ -5772,7 +6895,19 @@
         <w:rPr>
           <w:rFonts w:ascii="Times New Roman" w:hAnsi="Times New Roman" w:cs="Times New Roman"/>
         </w:rPr>
-        <w:t>. Another mechanism may also be for affixing a writing implement to the robot’s hand/arm if it is found that the robot cannot maintain adequate hold on the writing implement during drawing.</w:t>
+        <w:t xml:space="preserve">. Another mechanism may also be </w:t>
+      </w:r>
+      <w:r>
+        <w:rPr>
+          <w:rFonts w:ascii="Times New Roman" w:hAnsi="Times New Roman" w:cs="Times New Roman"/>
+        </w:rPr>
+        <w:t xml:space="preserve">provided </w:t>
+      </w:r>
+      <w:r>
+        <w:rPr>
+          <w:rFonts w:ascii="Times New Roman" w:hAnsi="Times New Roman" w:cs="Times New Roman"/>
+        </w:rPr>
+        <w:t>for affixing a writing implement to the robot’s hand/arm if it is found that the robot cannot maintain adequate hold on the writing implement during drawing.</w:t>
       </w:r>
     </w:p>
     <w:p>
@@ -6007,27 +7142,166 @@
     </w:p>
     <w:p>
       <w:pPr>
+        <w:spacing w:after="120"/>
+        <w:rPr>
+          <w:rFonts w:ascii="Times New Roman" w:hAnsi="Times New Roman" w:cs="Times New Roman"/>
+        </w:rPr>
+      </w:pPr>
+      <w:r>
+        <w:rPr>
+          <w:rFonts w:ascii="Times New Roman" w:hAnsi="Times New Roman" w:cs="Times New Roman"/>
+        </w:rPr>
+        <w:t>&lt;Use Cases&gt;</w:t>
+      </w:r>
+    </w:p>
+    <w:p>
+      <w:pPr>
         <w:pStyle w:val="Heading1"/>
       </w:pPr>
       <w:bookmarkStart w:id="22" w:name="_Toc511225747"/>
       <w:r>
+        <w:t xml:space="preserve">Compiled </w:t>
+      </w:r>
+      <w:bookmarkEnd w:id="22"/>
+      <w:r>
+        <w:t>by</w:t>
+      </w:r>
+      <w:r>
+        <w:t xml:space="preserve"> Bryce George</w:t>
+      </w:r>
+    </w:p>
+    <w:p/>
+    <w:p>
+      <w:pPr>
+        <w:pStyle w:val="Heading1"/>
+      </w:pPr>
+      <w:r>
+        <w:t>References</w:t>
+      </w:r>
+    </w:p>
+    <w:p>
+      <w:pPr>
+        <w:pStyle w:val="NormalWeb"/>
+        <w:ind w:left="567" w:hanging="567"/>
+        <w:rPr>
+          <w:color w:val="000000"/>
+        </w:rPr>
+      </w:pPr>
+      <w:r>
+        <w:rPr>
+          <w:color w:val="000000"/>
+        </w:rPr>
+        <w:t xml:space="preserve">Copeland, J. N. (2018, August). What Is Autism Spectrum </w:t>
+      </w:r>
+      <w:proofErr w:type="gramStart"/>
+      <w:r>
+        <w:rPr>
+          <w:color w:val="000000"/>
+        </w:rPr>
+        <w:t>Disorder.</w:t>
+      </w:r>
+      <w:proofErr w:type="gramEnd"/>
+      <w:r>
+        <w:rPr>
+          <w:color w:val="000000"/>
+        </w:rPr>
+        <w:t xml:space="preserve"> Retrieved December 03, 2020, from https://www.psychiatry.org/patients-families/autism/what-is-autism-spectrum-disorder</w:t>
+      </w:r>
+    </w:p>
+    <w:p>
+      <w:pPr>
+        <w:pStyle w:val="NormalWeb"/>
+        <w:ind w:left="567" w:hanging="567"/>
+        <w:rPr>
+          <w:color w:val="000000"/>
+        </w:rPr>
+      </w:pPr>
+      <w:r>
+        <w:rPr>
+          <w:color w:val="000000"/>
+        </w:rPr>
+        <w:t xml:space="preserve">Diehl, J., Schmitt, L., </w:t>
+      </w:r>
+      <w:proofErr w:type="spellStart"/>
+      <w:r>
+        <w:rPr>
+          <w:color w:val="000000"/>
+        </w:rPr>
+        <w:t>Villano</w:t>
+      </w:r>
+      <w:proofErr w:type="spellEnd"/>
+      <w:r>
+        <w:rPr>
+          <w:color w:val="000000"/>
+        </w:rPr>
+        <w:t>, M., &amp; Crowell, C. (2012, January). The Clinical Use of Robots for Individuals with Autism Spectrum Disorders: A Critical Review. Retrieved November 30, 2020, from https://www.ncbi.nlm.nih.gov/pmc/articles/PMC3223958/</w:t>
+      </w:r>
+    </w:p>
+    <w:p>
+      <w:pPr>
+        <w:pStyle w:val="NormalWeb"/>
+        <w:ind w:left="567" w:hanging="567"/>
+        <w:rPr>
+          <w:color w:val="000000"/>
+        </w:rPr>
+      </w:pPr>
+      <w:r>
+        <w:rPr>
+          <w:color w:val="000000"/>
+        </w:rPr>
+        <w:t>NAO⁶. (n.d.). Retrieved Fall, 2020, from https://developer.softbankrobotics.com/nao6</w:t>
+      </w:r>
+    </w:p>
+    <w:p>
+      <w:pPr>
+        <w:pStyle w:val="NormalWeb"/>
+        <w:ind w:left="567" w:hanging="567"/>
+        <w:rPr>
+          <w:color w:val="000000"/>
+        </w:rPr>
+      </w:pPr>
+      <w:r>
+        <w:rPr>
+          <w:color w:val="000000"/>
+        </w:rPr>
+        <w:t xml:space="preserve">Waltz, E. (n.d.). Therapy Robot Teaches Social Skills to Children </w:t>
+      </w:r>
+      <w:proofErr w:type="gramStart"/>
+      <w:r>
+        <w:rPr>
+          <w:color w:val="000000"/>
+        </w:rPr>
+        <w:t>With</w:t>
+      </w:r>
+      <w:proofErr w:type="gramEnd"/>
+      <w:r>
+        <w:rPr>
+          <w:color w:val="000000"/>
+        </w:rPr>
+        <w:t xml:space="preserve"> Autism. Retrieved November 28, 2020, from https://spectrum.ieee.org/the-human-os/biomedical/devices/robot-therapy-for-autism</w:t>
+      </w:r>
+    </w:p>
+    <w:p>
+      <w:pPr>
+        <w:pStyle w:val="NormalWeb"/>
+        <w:ind w:left="567" w:hanging="567"/>
+        <w:rPr>
+          <w:color w:val="000000"/>
+        </w:rPr>
+      </w:pPr>
+      <w:r>
+        <w:rPr>
+          <w:color w:val="000000"/>
+        </w:rPr>
         <w:lastRenderedPageBreak/>
-        <w:t xml:space="preserve">Compiled </w:t>
-      </w:r>
-      <w:proofErr w:type="gramStart"/>
-      <w:r>
-        <w:t>By</w:t>
-      </w:r>
-      <w:bookmarkEnd w:id="22"/>
-      <w:proofErr w:type="gramEnd"/>
-      <w:r>
-        <w:t xml:space="preserve"> Bryce George</w:t>
-      </w:r>
-    </w:p>
+        <w:t>Zhang, Y., Song, W., Tan, Z., Zhu, H., Wang, Y., Lam, C., . . . Yi, L. (2019, April 09). Could social robots facilitate children with autism spectrum disorders in learning distrust and deception? Retrieved November 30, 2020, from https://www.sciencedirect.com/science/article/pii/S0747563219301487</w:t>
+      </w:r>
+    </w:p>
+    <w:p/>
     <w:sectPr>
-      <w:headerReference w:type="default" r:id="rId8"/>
-      <w:footerReference w:type="even" r:id="rId9"/>
-      <w:footerReference w:type="default" r:id="rId10"/>
+      <w:headerReference w:type="default" r:id="rId9"/>
+      <w:footerReference w:type="even" r:id="rId10"/>
+      <w:footerReference w:type="default" r:id="rId11"/>
       <w:pgSz w:w="12240" w:h="15840"/>
       <w:pgMar w:top="1714" w:right="1080" w:bottom="1440" w:left="720" w:header="630" w:footer="490" w:gutter="0"/>
       <w:cols w:space="720"/>
@@ -7597,6 +8871,119 @@
     </w:lvl>
   </w:abstractNum>
   <w:abstractNum w:abstractNumId="13" w15:restartNumberingAfterBreak="0">
+    <w:nsid w:val="51FE3C1F"/>
+    <w:multiLevelType w:val="hybridMultilevel"/>
+    <w:tmpl w:val="4B7099BE"/>
+    <w:lvl w:ilvl="0" w:tplc="04090001">
+      <w:start w:val="1"/>
+      <w:numFmt w:val="bullet"/>
+      <w:lvlText w:val=""/>
+      <w:lvlJc w:val="left"/>
+      <w:pPr>
+        <w:ind w:left="720" w:hanging="360"/>
+      </w:pPr>
+      <w:rPr>
+        <w:rFonts w:ascii="Symbol" w:hAnsi="Symbol" w:hint="default"/>
+      </w:rPr>
+    </w:lvl>
+    <w:lvl w:ilvl="1" w:tplc="04090003" w:tentative="1">
+      <w:start w:val="1"/>
+      <w:numFmt w:val="bullet"/>
+      <w:lvlText w:val="o"/>
+      <w:lvlJc w:val="left"/>
+      <w:pPr>
+        <w:ind w:left="1440" w:hanging="360"/>
+      </w:pPr>
+      <w:rPr>
+        <w:rFonts w:ascii="Courier New" w:hAnsi="Courier New" w:cs="Courier New" w:hint="default"/>
+      </w:rPr>
+    </w:lvl>
+    <w:lvl w:ilvl="2" w:tplc="04090005" w:tentative="1">
+      <w:start w:val="1"/>
+      <w:numFmt w:val="bullet"/>
+      <w:lvlText w:val=""/>
+      <w:lvlJc w:val="left"/>
+      <w:pPr>
+        <w:ind w:left="2160" w:hanging="360"/>
+      </w:pPr>
+      <w:rPr>
+        <w:rFonts w:ascii="Wingdings" w:hAnsi="Wingdings" w:hint="default"/>
+      </w:rPr>
+    </w:lvl>
+    <w:lvl w:ilvl="3" w:tplc="04090001" w:tentative="1">
+      <w:start w:val="1"/>
+      <w:numFmt w:val="bullet"/>
+      <w:lvlText w:val=""/>
+      <w:lvlJc w:val="left"/>
+      <w:pPr>
+        <w:ind w:left="2880" w:hanging="360"/>
+      </w:pPr>
+      <w:rPr>
+        <w:rFonts w:ascii="Symbol" w:hAnsi="Symbol" w:hint="default"/>
+      </w:rPr>
+    </w:lvl>
+    <w:lvl w:ilvl="4" w:tplc="04090003" w:tentative="1">
+      <w:start w:val="1"/>
+      <w:numFmt w:val="bullet"/>
+      <w:lvlText w:val="o"/>
+      <w:lvlJc w:val="left"/>
+      <w:pPr>
+        <w:ind w:left="3600" w:hanging="360"/>
+      </w:pPr>
+      <w:rPr>
+        <w:rFonts w:ascii="Courier New" w:hAnsi="Courier New" w:cs="Courier New" w:hint="default"/>
+      </w:rPr>
+    </w:lvl>
+    <w:lvl w:ilvl="5" w:tplc="04090005" w:tentative="1">
+      <w:start w:val="1"/>
+      <w:numFmt w:val="bullet"/>
+      <w:lvlText w:val=""/>
+      <w:lvlJc w:val="left"/>
+      <w:pPr>
+        <w:ind w:left="4320" w:hanging="360"/>
+      </w:pPr>
+      <w:rPr>
+        <w:rFonts w:ascii="Wingdings" w:hAnsi="Wingdings" w:hint="default"/>
+      </w:rPr>
+    </w:lvl>
+    <w:lvl w:ilvl="6" w:tplc="04090001" w:tentative="1">
+      <w:start w:val="1"/>
+      <w:numFmt w:val="bullet"/>
+      <w:lvlText w:val=""/>
+      <w:lvlJc w:val="left"/>
+      <w:pPr>
+        <w:ind w:left="5040" w:hanging="360"/>
+      </w:pPr>
+      <w:rPr>
+        <w:rFonts w:ascii="Symbol" w:hAnsi="Symbol" w:hint="default"/>
+      </w:rPr>
+    </w:lvl>
+    <w:lvl w:ilvl="7" w:tplc="04090003" w:tentative="1">
+      <w:start w:val="1"/>
+      <w:numFmt w:val="bullet"/>
+      <w:lvlText w:val="o"/>
+      <w:lvlJc w:val="left"/>
+      <w:pPr>
+        <w:ind w:left="5760" w:hanging="360"/>
+      </w:pPr>
+      <w:rPr>
+        <w:rFonts w:ascii="Courier New" w:hAnsi="Courier New" w:cs="Courier New" w:hint="default"/>
+      </w:rPr>
+    </w:lvl>
+    <w:lvl w:ilvl="8" w:tplc="04090005" w:tentative="1">
+      <w:start w:val="1"/>
+      <w:numFmt w:val="bullet"/>
+      <w:lvlText w:val=""/>
+      <w:lvlJc w:val="left"/>
+      <w:pPr>
+        <w:ind w:left="6480" w:hanging="360"/>
+      </w:pPr>
+      <w:rPr>
+        <w:rFonts w:ascii="Wingdings" w:hAnsi="Wingdings" w:hint="default"/>
+      </w:rPr>
+    </w:lvl>
+  </w:abstractNum>
+  <w:abstractNum w:abstractNumId="14" w15:restartNumberingAfterBreak="0">
     <w:nsid w:val="6D3C53CC"/>
     <w:multiLevelType w:val="hybridMultilevel"/>
     <w:tmpl w:val="FCC0E4F6"/>
@@ -7709,7 +9096,7 @@
       </w:rPr>
     </w:lvl>
   </w:abstractNum>
-  <w:abstractNum w:abstractNumId="14" w15:restartNumberingAfterBreak="0">
+  <w:abstractNum w:abstractNumId="15" w15:restartNumberingAfterBreak="0">
     <w:nsid w:val="6E2C6B70"/>
     <w:multiLevelType w:val="hybridMultilevel"/>
     <w:tmpl w:val="D8D03CF0"/>
@@ -7822,7 +9209,7 @@
       </w:rPr>
     </w:lvl>
   </w:abstractNum>
-  <w:abstractNum w:abstractNumId="15" w15:restartNumberingAfterBreak="0">
+  <w:abstractNum w:abstractNumId="16" w15:restartNumberingAfterBreak="0">
     <w:nsid w:val="6EEE7C06"/>
     <w:multiLevelType w:val="hybridMultilevel"/>
     <w:tmpl w:val="8758CF1A"/>
@@ -7935,7 +9322,120 @@
       </w:rPr>
     </w:lvl>
   </w:abstractNum>
-  <w:abstractNum w:abstractNumId="16" w15:restartNumberingAfterBreak="0">
+  <w:abstractNum w:abstractNumId="17" w15:restartNumberingAfterBreak="0">
+    <w:nsid w:val="6F7524BA"/>
+    <w:multiLevelType w:val="hybridMultilevel"/>
+    <w:tmpl w:val="487416A8"/>
+    <w:lvl w:ilvl="0" w:tplc="04090001">
+      <w:start w:val="1"/>
+      <w:numFmt w:val="bullet"/>
+      <w:lvlText w:val=""/>
+      <w:lvlJc w:val="left"/>
+      <w:pPr>
+        <w:ind w:left="720" w:hanging="360"/>
+      </w:pPr>
+      <w:rPr>
+        <w:rFonts w:ascii="Symbol" w:hAnsi="Symbol" w:hint="default"/>
+      </w:rPr>
+    </w:lvl>
+    <w:lvl w:ilvl="1" w:tplc="04090003" w:tentative="1">
+      <w:start w:val="1"/>
+      <w:numFmt w:val="bullet"/>
+      <w:lvlText w:val="o"/>
+      <w:lvlJc w:val="left"/>
+      <w:pPr>
+        <w:ind w:left="1440" w:hanging="360"/>
+      </w:pPr>
+      <w:rPr>
+        <w:rFonts w:ascii="Courier New" w:hAnsi="Courier New" w:cs="Courier New" w:hint="default"/>
+      </w:rPr>
+    </w:lvl>
+    <w:lvl w:ilvl="2" w:tplc="04090005" w:tentative="1">
+      <w:start w:val="1"/>
+      <w:numFmt w:val="bullet"/>
+      <w:lvlText w:val=""/>
+      <w:lvlJc w:val="left"/>
+      <w:pPr>
+        <w:ind w:left="2160" w:hanging="360"/>
+      </w:pPr>
+      <w:rPr>
+        <w:rFonts w:ascii="Wingdings" w:hAnsi="Wingdings" w:hint="default"/>
+      </w:rPr>
+    </w:lvl>
+    <w:lvl w:ilvl="3" w:tplc="04090001" w:tentative="1">
+      <w:start w:val="1"/>
+      <w:numFmt w:val="bullet"/>
+      <w:lvlText w:val=""/>
+      <w:lvlJc w:val="left"/>
+      <w:pPr>
+        <w:ind w:left="2880" w:hanging="360"/>
+      </w:pPr>
+      <w:rPr>
+        <w:rFonts w:ascii="Symbol" w:hAnsi="Symbol" w:hint="default"/>
+      </w:rPr>
+    </w:lvl>
+    <w:lvl w:ilvl="4" w:tplc="04090003" w:tentative="1">
+      <w:start w:val="1"/>
+      <w:numFmt w:val="bullet"/>
+      <w:lvlText w:val="o"/>
+      <w:lvlJc w:val="left"/>
+      <w:pPr>
+        <w:ind w:left="3600" w:hanging="360"/>
+      </w:pPr>
+      <w:rPr>
+        <w:rFonts w:ascii="Courier New" w:hAnsi="Courier New" w:cs="Courier New" w:hint="default"/>
+      </w:rPr>
+    </w:lvl>
+    <w:lvl w:ilvl="5" w:tplc="04090005" w:tentative="1">
+      <w:start w:val="1"/>
+      <w:numFmt w:val="bullet"/>
+      <w:lvlText w:val=""/>
+      <w:lvlJc w:val="left"/>
+      <w:pPr>
+        <w:ind w:left="4320" w:hanging="360"/>
+      </w:pPr>
+      <w:rPr>
+        <w:rFonts w:ascii="Wingdings" w:hAnsi="Wingdings" w:hint="default"/>
+      </w:rPr>
+    </w:lvl>
+    <w:lvl w:ilvl="6" w:tplc="04090001" w:tentative="1">
+      <w:start w:val="1"/>
+      <w:numFmt w:val="bullet"/>
+      <w:lvlText w:val=""/>
+      <w:lvlJc w:val="left"/>
+      <w:pPr>
+        <w:ind w:left="5040" w:hanging="360"/>
+      </w:pPr>
+      <w:rPr>
+        <w:rFonts w:ascii="Symbol" w:hAnsi="Symbol" w:hint="default"/>
+      </w:rPr>
+    </w:lvl>
+    <w:lvl w:ilvl="7" w:tplc="04090003" w:tentative="1">
+      <w:start w:val="1"/>
+      <w:numFmt w:val="bullet"/>
+      <w:lvlText w:val="o"/>
+      <w:lvlJc w:val="left"/>
+      <w:pPr>
+        <w:ind w:left="5760" w:hanging="360"/>
+      </w:pPr>
+      <w:rPr>
+        <w:rFonts w:ascii="Courier New" w:hAnsi="Courier New" w:cs="Courier New" w:hint="default"/>
+      </w:rPr>
+    </w:lvl>
+    <w:lvl w:ilvl="8" w:tplc="04090005" w:tentative="1">
+      <w:start w:val="1"/>
+      <w:numFmt w:val="bullet"/>
+      <w:lvlText w:val=""/>
+      <w:lvlJc w:val="left"/>
+      <w:pPr>
+        <w:ind w:left="6480" w:hanging="360"/>
+      </w:pPr>
+      <w:rPr>
+        <w:rFonts w:ascii="Wingdings" w:hAnsi="Wingdings" w:hint="default"/>
+      </w:rPr>
+    </w:lvl>
+  </w:abstractNum>
+  <w:abstractNum w:abstractNumId="18" w15:restartNumberingAfterBreak="0">
     <w:nsid w:val="7B9858C4"/>
     <w:multiLevelType w:val="hybridMultilevel"/>
     <w:tmpl w:val="72D6D7F0"/>
@@ -8019,6 +9519,119 @@
       <w:pPr>
         <w:ind w:left="6480" w:hanging="180"/>
       </w:pPr>
+    </w:lvl>
+  </w:abstractNum>
+  <w:abstractNum w:abstractNumId="19" w15:restartNumberingAfterBreak="0">
+    <w:nsid w:val="7C621FC9"/>
+    <w:multiLevelType w:val="hybridMultilevel"/>
+    <w:tmpl w:val="39AAA60C"/>
+    <w:lvl w:ilvl="0" w:tplc="04090001">
+      <w:start w:val="1"/>
+      <w:numFmt w:val="bullet"/>
+      <w:lvlText w:val=""/>
+      <w:lvlJc w:val="left"/>
+      <w:pPr>
+        <w:ind w:left="720" w:hanging="360"/>
+      </w:pPr>
+      <w:rPr>
+        <w:rFonts w:ascii="Symbol" w:hAnsi="Symbol" w:hint="default"/>
+      </w:rPr>
+    </w:lvl>
+    <w:lvl w:ilvl="1" w:tplc="04090003" w:tentative="1">
+      <w:start w:val="1"/>
+      <w:numFmt w:val="bullet"/>
+      <w:lvlText w:val="o"/>
+      <w:lvlJc w:val="left"/>
+      <w:pPr>
+        <w:ind w:left="1440" w:hanging="360"/>
+      </w:pPr>
+      <w:rPr>
+        <w:rFonts w:ascii="Courier New" w:hAnsi="Courier New" w:cs="Courier New" w:hint="default"/>
+      </w:rPr>
+    </w:lvl>
+    <w:lvl w:ilvl="2" w:tplc="04090005" w:tentative="1">
+      <w:start w:val="1"/>
+      <w:numFmt w:val="bullet"/>
+      <w:lvlText w:val=""/>
+      <w:lvlJc w:val="left"/>
+      <w:pPr>
+        <w:ind w:left="2160" w:hanging="360"/>
+      </w:pPr>
+      <w:rPr>
+        <w:rFonts w:ascii="Wingdings" w:hAnsi="Wingdings" w:hint="default"/>
+      </w:rPr>
+    </w:lvl>
+    <w:lvl w:ilvl="3" w:tplc="04090001" w:tentative="1">
+      <w:start w:val="1"/>
+      <w:numFmt w:val="bullet"/>
+      <w:lvlText w:val=""/>
+      <w:lvlJc w:val="left"/>
+      <w:pPr>
+        <w:ind w:left="2880" w:hanging="360"/>
+      </w:pPr>
+      <w:rPr>
+        <w:rFonts w:ascii="Symbol" w:hAnsi="Symbol" w:hint="default"/>
+      </w:rPr>
+    </w:lvl>
+    <w:lvl w:ilvl="4" w:tplc="04090003" w:tentative="1">
+      <w:start w:val="1"/>
+      <w:numFmt w:val="bullet"/>
+      <w:lvlText w:val="o"/>
+      <w:lvlJc w:val="left"/>
+      <w:pPr>
+        <w:ind w:left="3600" w:hanging="360"/>
+      </w:pPr>
+      <w:rPr>
+        <w:rFonts w:ascii="Courier New" w:hAnsi="Courier New" w:cs="Courier New" w:hint="default"/>
+      </w:rPr>
+    </w:lvl>
+    <w:lvl w:ilvl="5" w:tplc="04090005" w:tentative="1">
+      <w:start w:val="1"/>
+      <w:numFmt w:val="bullet"/>
+      <w:lvlText w:val=""/>
+      <w:lvlJc w:val="left"/>
+      <w:pPr>
+        <w:ind w:left="4320" w:hanging="360"/>
+      </w:pPr>
+      <w:rPr>
+        <w:rFonts w:ascii="Wingdings" w:hAnsi="Wingdings" w:hint="default"/>
+      </w:rPr>
+    </w:lvl>
+    <w:lvl w:ilvl="6" w:tplc="04090001" w:tentative="1">
+      <w:start w:val="1"/>
+      <w:numFmt w:val="bullet"/>
+      <w:lvlText w:val=""/>
+      <w:lvlJc w:val="left"/>
+      <w:pPr>
+        <w:ind w:left="5040" w:hanging="360"/>
+      </w:pPr>
+      <w:rPr>
+        <w:rFonts w:ascii="Symbol" w:hAnsi="Symbol" w:hint="default"/>
+      </w:rPr>
+    </w:lvl>
+    <w:lvl w:ilvl="7" w:tplc="04090003" w:tentative="1">
+      <w:start w:val="1"/>
+      <w:numFmt w:val="bullet"/>
+      <w:lvlText w:val="o"/>
+      <w:lvlJc w:val="left"/>
+      <w:pPr>
+        <w:ind w:left="5760" w:hanging="360"/>
+      </w:pPr>
+      <w:rPr>
+        <w:rFonts w:ascii="Courier New" w:hAnsi="Courier New" w:cs="Courier New" w:hint="default"/>
+      </w:rPr>
+    </w:lvl>
+    <w:lvl w:ilvl="8" w:tplc="04090005" w:tentative="1">
+      <w:start w:val="1"/>
+      <w:numFmt w:val="bullet"/>
+      <w:lvlText w:val=""/>
+      <w:lvlJc w:val="left"/>
+      <w:pPr>
+        <w:ind w:left="6480" w:hanging="360"/>
+      </w:pPr>
+      <w:rPr>
+        <w:rFonts w:ascii="Wingdings" w:hAnsi="Wingdings" w:hint="default"/>
+      </w:rPr>
     </w:lvl>
   </w:abstractNum>
   <w:num w:numId="1">
@@ -8028,13 +9641,13 @@
     <w:abstractNumId w:val="7"/>
   </w:num>
   <w:num w:numId="3">
-    <w:abstractNumId w:val="14"/>
+    <w:abstractNumId w:val="15"/>
   </w:num>
   <w:num w:numId="4">
     <w:abstractNumId w:val="11"/>
   </w:num>
   <w:num w:numId="5">
-    <w:abstractNumId w:val="16"/>
+    <w:abstractNumId w:val="18"/>
   </w:num>
   <w:num w:numId="6">
     <w:abstractNumId w:val="3"/>
@@ -8055,10 +9668,10 @@
     <w:abstractNumId w:val="0"/>
   </w:num>
   <w:num w:numId="12">
-    <w:abstractNumId w:val="15"/>
+    <w:abstractNumId w:val="16"/>
   </w:num>
   <w:num w:numId="13">
-    <w:abstractNumId w:val="13"/>
+    <w:abstractNumId w:val="14"/>
   </w:num>
   <w:num w:numId="14">
     <w:abstractNumId w:val="2"/>
@@ -8071,6 +9684,15 @@
   </w:num>
   <w:num w:numId="17">
     <w:abstractNumId w:val="1"/>
+  </w:num>
+  <w:num w:numId="18">
+    <w:abstractNumId w:val="13"/>
+  </w:num>
+  <w:num w:numId="19">
+    <w:abstractNumId w:val="19"/>
+  </w:num>
+  <w:num w:numId="20">
+    <w:abstractNumId w:val="17"/>
   </w:num>
 </w:numbering>
 </file>
@@ -8520,7 +10142,6 @@
   <w:style w:type="character" w:default="1" w:styleId="DefaultParagraphFont">
     <w:name w:val="Default Paragraph Font"/>
     <w:uiPriority w:val="1"/>
-    <w:semiHidden/>
     <w:unhideWhenUsed/>
   </w:style>
   <w:style w:type="table" w:default="1" w:styleId="TableNormal">
@@ -8795,6 +10416,21 @@
     <w:name w:val="eop"/>
     <w:basedOn w:val="DefaultParagraphFont"/>
     <w:rsid w:val="001A3B09"/>
+  </w:style>
+  <w:style w:type="paragraph" w:styleId="NormalWeb">
+    <w:name w:val="Normal (Web)"/>
+    <w:basedOn w:val="Normal"/>
+    <w:uiPriority w:val="99"/>
+    <w:semiHidden/>
+    <w:unhideWhenUsed/>
+    <w:rsid w:val="00BA00E2"/>
+    <w:pPr>
+      <w:spacing w:before="100" w:beforeAutospacing="1" w:after="100" w:afterAutospacing="1"/>
+    </w:pPr>
+    <w:rPr>
+      <w:rFonts w:ascii="Times New Roman" w:eastAsia="Times New Roman" w:hAnsi="Times New Roman" w:cs="Times New Roman"/>
+      <w:lang w:eastAsia="en-US"/>
+    </w:rPr>
   </w:style>
 </w:styles>
 </file>

</xml_diff>

<commit_message>
revise: fix report table of context
</commit_message>
<xml_diff>
--- a/docs/FinalSeminarReport.docx
+++ b/docs/FinalSeminarReport.docx
@@ -304,7 +304,7 @@
                 <w:noProof/>
                 <w:webHidden/>
               </w:rPr>
-              <w:t>3</w:t>
+              <w:t>2</w:t>
             </w:r>
             <w:r>
               <w:rPr>
@@ -391,7 +391,7 @@
                 <w:noProof/>
                 <w:webHidden/>
               </w:rPr>
-              <w:t>3</w:t>
+              <w:t>2</w:t>
             </w:r>
             <w:r>
               <w:rPr>
@@ -478,7 +478,7 @@
                 <w:noProof/>
                 <w:webHidden/>
               </w:rPr>
-              <w:t>3</w:t>
+              <w:t>2</w:t>
             </w:r>
             <w:r>
               <w:rPr>
@@ -565,7 +565,7 @@
                 <w:noProof/>
                 <w:webHidden/>
               </w:rPr>
-              <w:t>4</w:t>
+              <w:t>2</w:t>
             </w:r>
             <w:r>
               <w:rPr>
@@ -634,7 +634,7 @@
                 <w:noProof/>
                 <w:webHidden/>
               </w:rPr>
-              <w:t>5</w:t>
+              <w:t>3</w:t>
             </w:r>
             <w:r>
               <w:rPr>
@@ -703,7 +703,7 @@
                 <w:noProof/>
                 <w:webHidden/>
               </w:rPr>
-              <w:t>5</w:t>
+              <w:t>3</w:t>
             </w:r>
             <w:r>
               <w:rPr>
@@ -772,7 +772,7 @@
                 <w:noProof/>
                 <w:webHidden/>
               </w:rPr>
-              <w:t>5</w:t>
+              <w:t>3</w:t>
             </w:r>
             <w:r>
               <w:rPr>
@@ -841,7 +841,7 @@
                 <w:noProof/>
                 <w:webHidden/>
               </w:rPr>
-              <w:t>5</w:t>
+              <w:t>3</w:t>
             </w:r>
             <w:r>
               <w:rPr>
@@ -910,7 +910,7 @@
                 <w:noProof/>
                 <w:webHidden/>
               </w:rPr>
-              <w:t>5</w:t>
+              <w:t>3</w:t>
             </w:r>
             <w:r>
               <w:rPr>
@@ -979,7 +979,7 @@
                 <w:noProof/>
                 <w:webHidden/>
               </w:rPr>
-              <w:t>5</w:t>
+              <w:t>3</w:t>
             </w:r>
             <w:r>
               <w:rPr>
@@ -1048,7 +1048,7 @@
                 <w:noProof/>
                 <w:webHidden/>
               </w:rPr>
-              <w:t>5</w:t>
+              <w:t>3</w:t>
             </w:r>
             <w:r>
               <w:rPr>
@@ -1117,7 +1117,7 @@
                 <w:noProof/>
                 <w:webHidden/>
               </w:rPr>
-              <w:t>5</w:t>
+              <w:t>3</w:t>
             </w:r>
             <w:r>
               <w:rPr>
@@ -1211,7 +1211,7 @@
                 <w:noProof/>
                 <w:webHidden/>
               </w:rPr>
-              <w:t>6</w:t>
+              <w:t>4</w:t>
             </w:r>
             <w:r>
               <w:rPr>
@@ -1316,7 +1316,7 @@
                 <w:noProof/>
                 <w:webHidden/>
               </w:rPr>
-              <w:t>6</w:t>
+              <w:t>8</w:t>
             </w:r>
             <w:r>
               <w:rPr>
@@ -1403,7 +1403,7 @@
                 <w:noProof/>
                 <w:webHidden/>
               </w:rPr>
-              <w:t>7</w:t>
+              <w:t>11</w:t>
             </w:r>
             <w:r>
               <w:rPr>
@@ -1497,7 +1497,7 @@
                 <w:noProof/>
                 <w:webHidden/>
               </w:rPr>
-              <w:t>7</w:t>
+              <w:t>11</w:t>
             </w:r>
             <w:r>
               <w:rPr>
@@ -1591,7 +1591,7 @@
                 <w:noProof/>
                 <w:webHidden/>
               </w:rPr>
-              <w:t>8</w:t>
+              <w:t>12</w:t>
             </w:r>
             <w:r>
               <w:rPr>
@@ -1685,7 +1685,7 @@
                 <w:noProof/>
                 <w:webHidden/>
               </w:rPr>
-              <w:t>9</w:t>
+              <w:t>13</w:t>
             </w:r>
             <w:r>
               <w:rPr>
@@ -1779,7 +1779,7 @@
                 <w:noProof/>
                 <w:webHidden/>
               </w:rPr>
-              <w:t>10</w:t>
+              <w:t>13</w:t>
             </w:r>
             <w:r>
               <w:rPr>
@@ -1873,7 +1873,7 @@
                 <w:noProof/>
                 <w:webHidden/>
               </w:rPr>
-              <w:t>10</w:t>
+              <w:t>13</w:t>
             </w:r>
             <w:r>
               <w:rPr>
@@ -1967,7 +1967,7 @@
                 <w:noProof/>
                 <w:webHidden/>
               </w:rPr>
-              <w:t>10</w:t>
+              <w:t>13</w:t>
             </w:r>
             <w:r>
               <w:rPr>
@@ -2061,7 +2061,7 @@
                 <w:noProof/>
                 <w:webHidden/>
               </w:rPr>
-              <w:t>11</w:t>
+              <w:t>14</w:t>
             </w:r>
             <w:r>
               <w:rPr>
@@ -2141,7 +2141,7 @@
                 <w:noProof/>
                 <w:webHidden/>
               </w:rPr>
-              <w:t>28</w:t>
+              <w:t>31</w:t>
             </w:r>
             <w:r>
               <w:rPr>

</xml_diff>